<commit_message>
assign 1 and 3 key (word & R)
</commit_message>
<xml_diff>
--- a/assignments/keys/assignment01_key.docx
+++ b/assignments/keys/assignment01_key.docx
@@ -476,6 +476,28 @@
     </w:p>
     <w:p>
       <w:pPr>
+        <w:spacing w:after="160" w:line="259" w:lineRule="auto"/>
+        <w:rPr>
+          <w:rFonts w:ascii="inherit" w:eastAsia="Times New Roman" w:hAnsi="inherit" w:cs="Helvetica"/>
+          <w:color w:val="333333"/>
+          <w:sz w:val="27"/>
+          <w:szCs w:val="27"/>
+          <w:lang w:eastAsia="zh-CN"/>
+        </w:rPr>
+      </w:pPr>
+      <w:r>
+        <w:rPr>
+          <w:rFonts w:ascii="inherit" w:eastAsia="Times New Roman" w:hAnsi="inherit" w:cs="Helvetica"/>
+          <w:color w:val="333333"/>
+          <w:sz w:val="27"/>
+          <w:szCs w:val="27"/>
+          <w:lang w:eastAsia="zh-CN"/>
+        </w:rPr>
+        <w:br w:type="page"/>
+      </w:r>
+    </w:p>
+    <w:p>
+      <w:pPr>
         <w:shd w:val="clear" w:color="auto" w:fill="FFFFFF"/>
         <w:spacing w:before="150" w:after="150"/>
         <w:outlineLvl w:val="3"/>
@@ -495,6 +517,7 @@
           <w:szCs w:val="27"/>
           <w:lang w:eastAsia="zh-CN"/>
         </w:rPr>
+        <w:lastRenderedPageBreak/>
         <w:t>3. Describe and summarize the two key variables</w:t>
       </w:r>
       <w:r>
@@ -593,24 +616,248 @@
     </w:p>
     <w:p>
       <w:pPr>
+        <w:pStyle w:val="ListParagraph"/>
         <w:shd w:val="clear" w:color="auto" w:fill="FFFFFF"/>
         <w:spacing w:after="150"/>
         <w:rPr>
           <w:rFonts w:ascii="Helvetica" w:eastAsia="Times New Roman" w:hAnsi="Helvetica" w:cs="Helvetica"/>
-          <w:color w:val="333333"/>
-          <w:sz w:val="21"/>
-          <w:szCs w:val="21"/>
-          <w:lang w:eastAsia="zh-CN"/>
-        </w:rPr>
-      </w:pPr>
-      <w:r>
-        <w:rPr>
-          <w:rFonts w:ascii="Helvetica" w:eastAsia="Times New Roman" w:hAnsi="Helvetica" w:cs="Helvetica"/>
-          <w:color w:val="333333"/>
-          <w:sz w:val="21"/>
-          <w:szCs w:val="21"/>
-          <w:lang w:eastAsia="zh-CN"/>
-        </w:rPr>
+          <w:color w:val="2F5496" w:themeColor="accent1" w:themeShade="BF"/>
+          <w:sz w:val="21"/>
+          <w:szCs w:val="21"/>
+          <w:lang w:eastAsia="zh-CN"/>
+        </w:rPr>
+      </w:pPr>
+    </w:p>
+    <w:tbl>
+      <w:tblPr>
+        <w:tblStyle w:val="TableGrid"/>
+        <w:tblW w:w="0" w:type="auto"/>
+        <w:tblInd w:w="607" w:type="dxa"/>
+        <w:tblLook w:val="04A0" w:firstRow="1" w:lastRow="0" w:firstColumn="1" w:lastColumn="0" w:noHBand="0" w:noVBand="1"/>
+      </w:tblPr>
+      <w:tblGrid>
+        <w:gridCol w:w="985"/>
+        <w:gridCol w:w="900"/>
+      </w:tblGrid>
+      <w:tr>
+        <w:tc>
+          <w:tcPr>
+            <w:tcW w:w="985" w:type="dxa"/>
+          </w:tcPr>
+          <w:p>
+            <w:pPr>
+              <w:spacing w:after="150"/>
+              <w:rPr>
+                <w:rFonts w:ascii="Helvetica" w:eastAsia="Times New Roman" w:hAnsi="Helvetica" w:cs="Helvetica"/>
+                <w:color w:val="2F5496" w:themeColor="accent1" w:themeShade="BF"/>
+                <w:sz w:val="21"/>
+                <w:szCs w:val="21"/>
+                <w:lang w:eastAsia="zh-CN"/>
+              </w:rPr>
+            </w:pPr>
+            <w:r>
+              <w:rPr>
+                <w:rFonts w:ascii="Helvetica" w:eastAsia="Times New Roman" w:hAnsi="Helvetica" w:cs="Helvetica"/>
+                <w:color w:val="2F5496" w:themeColor="accent1" w:themeShade="BF"/>
+                <w:sz w:val="21"/>
+                <w:szCs w:val="21"/>
+                <w:lang w:eastAsia="zh-CN"/>
+              </w:rPr>
+              <w:t xml:space="preserve">Control   </w:t>
+            </w:r>
+          </w:p>
+        </w:tc>
+        <w:tc>
+          <w:tcPr>
+            <w:tcW w:w="900" w:type="dxa"/>
+          </w:tcPr>
+          <w:p>
+            <w:pPr>
+              <w:spacing w:after="150"/>
+              <w:rPr>
+                <w:rFonts w:ascii="Helvetica" w:eastAsia="Times New Roman" w:hAnsi="Helvetica" w:cs="Helvetica"/>
+                <w:color w:val="2F5496" w:themeColor="accent1" w:themeShade="BF"/>
+                <w:sz w:val="21"/>
+                <w:szCs w:val="21"/>
+                <w:lang w:eastAsia="zh-CN"/>
+              </w:rPr>
+            </w:pPr>
+            <w:r>
+              <w:rPr>
+                <w:rFonts w:ascii="Helvetica" w:eastAsia="Times New Roman" w:hAnsi="Helvetica" w:cs="Helvetica"/>
+                <w:color w:val="2F5496" w:themeColor="accent1" w:themeShade="BF"/>
+                <w:sz w:val="21"/>
+                <w:szCs w:val="21"/>
+                <w:lang w:eastAsia="zh-CN"/>
+              </w:rPr>
+              <w:t>Treat</w:t>
+            </w:r>
+          </w:p>
+        </w:tc>
+      </w:tr>
+      <w:tr>
+        <w:tc>
+          <w:tcPr>
+            <w:tcW w:w="985" w:type="dxa"/>
+          </w:tcPr>
+          <w:p>
+            <w:pPr>
+              <w:spacing w:after="150"/>
+              <w:rPr>
+                <w:rFonts w:ascii="Helvetica" w:eastAsia="Times New Roman" w:hAnsi="Helvetica" w:cs="Helvetica"/>
+                <w:color w:val="2F5496" w:themeColor="accent1" w:themeShade="BF"/>
+                <w:sz w:val="21"/>
+                <w:szCs w:val="21"/>
+                <w:lang w:eastAsia="zh-CN"/>
+              </w:rPr>
+            </w:pPr>
+            <w:r>
+              <w:rPr>
+                <w:rFonts w:ascii="Helvetica" w:eastAsia="Times New Roman" w:hAnsi="Helvetica" w:cs="Helvetica"/>
+                <w:color w:val="2F5496" w:themeColor="accent1" w:themeShade="BF"/>
+                <w:sz w:val="21"/>
+                <w:szCs w:val="21"/>
+                <w:lang w:eastAsia="zh-CN"/>
+              </w:rPr>
+              <w:t>416</w:t>
+            </w:r>
+          </w:p>
+        </w:tc>
+        <w:tc>
+          <w:tcPr>
+            <w:tcW w:w="900" w:type="dxa"/>
+          </w:tcPr>
+          <w:p>
+            <w:pPr>
+              <w:spacing w:after="150"/>
+              <w:rPr>
+                <w:rFonts w:ascii="Helvetica" w:eastAsia="Times New Roman" w:hAnsi="Helvetica" w:cs="Helvetica"/>
+                <w:color w:val="2F5496" w:themeColor="accent1" w:themeShade="BF"/>
+                <w:sz w:val="21"/>
+                <w:szCs w:val="21"/>
+                <w:lang w:eastAsia="zh-CN"/>
+              </w:rPr>
+            </w:pPr>
+            <w:r>
+              <w:rPr>
+                <w:rFonts w:ascii="Helvetica" w:eastAsia="Times New Roman" w:hAnsi="Helvetica" w:cs="Helvetica"/>
+                <w:color w:val="2F5496" w:themeColor="accent1" w:themeShade="BF"/>
+                <w:sz w:val="21"/>
+                <w:szCs w:val="21"/>
+                <w:lang w:eastAsia="zh-CN"/>
+              </w:rPr>
+              <w:t>526</w:t>
+            </w:r>
+          </w:p>
+        </w:tc>
+      </w:tr>
+    </w:tbl>
+    <w:p>
+      <w:pPr>
+        <w:shd w:val="clear" w:color="auto" w:fill="FFFFFF"/>
+        <w:spacing w:after="150"/>
+        <w:rPr>
+          <w:rFonts w:ascii="Helvetica" w:eastAsia="Times New Roman" w:hAnsi="Helvetica" w:cs="Helvetica"/>
+          <w:color w:val="2F5496" w:themeColor="accent1" w:themeShade="BF"/>
+          <w:sz w:val="21"/>
+          <w:szCs w:val="21"/>
+          <w:lang w:eastAsia="zh-CN"/>
+        </w:rPr>
+      </w:pPr>
+    </w:p>
+    <w:p>
+      <w:pPr>
+        <w:shd w:val="clear" w:color="auto" w:fill="FFFFFF"/>
+        <w:spacing w:after="150"/>
+        <w:rPr>
+          <w:rFonts w:ascii="Helvetica" w:eastAsia="Times New Roman" w:hAnsi="Helvetica" w:cs="Helvetica"/>
+          <w:color w:val="2F5496" w:themeColor="accent1" w:themeShade="BF"/>
+          <w:sz w:val="21"/>
+          <w:szCs w:val="21"/>
+          <w:lang w:eastAsia="zh-CN"/>
+        </w:rPr>
+      </w:pPr>
+      <w:r>
+        <w:drawing>
+          <wp:inline distT="0" distB="0" distL="0" distR="0" wp14:anchorId="485E78C2" wp14:editId="00361797">
+            <wp:extent cx="5324475" cy="4667145"/>
+            <wp:effectExtent l="0" t="0" r="0" b="635"/>
+            <wp:docPr id="1" name="Picture 1"/>
+            <wp:cNvGraphicFramePr>
+              <a:graphicFrameLocks xmlns:a="http://schemas.openxmlformats.org/drawingml/2006/main" noChangeAspect="1"/>
+            </wp:cNvGraphicFramePr>
+            <a:graphic xmlns:a="http://schemas.openxmlformats.org/drawingml/2006/main">
+              <a:graphicData uri="http://schemas.openxmlformats.org/drawingml/2006/picture">
+                <pic:pic xmlns:pic="http://schemas.openxmlformats.org/drawingml/2006/picture">
+                  <pic:nvPicPr>
+                    <pic:cNvPr id="1" name=""/>
+                    <pic:cNvPicPr/>
+                  </pic:nvPicPr>
+                  <pic:blipFill>
+                    <a:blip r:embed="rId6"/>
+                    <a:stretch>
+                      <a:fillRect/>
+                    </a:stretch>
+                  </pic:blipFill>
+                  <pic:spPr>
+                    <a:xfrm>
+                      <a:off x="0" y="0"/>
+                      <a:ext cx="5356164" cy="4694922"/>
+                    </a:xfrm>
+                    <a:prstGeom prst="rect">
+                      <a:avLst/>
+                    </a:prstGeom>
+                  </pic:spPr>
+                </pic:pic>
+              </a:graphicData>
+            </a:graphic>
+          </wp:inline>
+        </w:drawing>
+      </w:r>
+    </w:p>
+    <w:p>
+      <w:pPr>
+        <w:spacing w:after="160" w:line="259" w:lineRule="auto"/>
+        <w:rPr>
+          <w:rFonts w:ascii="Helvetica" w:eastAsia="Times New Roman" w:hAnsi="Helvetica" w:cs="Helvetica"/>
+          <w:color w:val="333333"/>
+          <w:sz w:val="21"/>
+          <w:szCs w:val="21"/>
+          <w:lang w:eastAsia="zh-CN"/>
+        </w:rPr>
+      </w:pPr>
+      <w:r>
+        <w:rPr>
+          <w:rFonts w:ascii="Helvetica" w:eastAsia="Times New Roman" w:hAnsi="Helvetica" w:cs="Helvetica"/>
+          <w:color w:val="333333"/>
+          <w:sz w:val="21"/>
+          <w:szCs w:val="21"/>
+          <w:lang w:eastAsia="zh-CN"/>
+        </w:rPr>
+        <w:br w:type="page"/>
+      </w:r>
+    </w:p>
+    <w:p>
+      <w:pPr>
+        <w:shd w:val="clear" w:color="auto" w:fill="FFFFFF"/>
+        <w:spacing w:after="150"/>
+        <w:rPr>
+          <w:rFonts w:ascii="Helvetica" w:eastAsia="Times New Roman" w:hAnsi="Helvetica" w:cs="Helvetica"/>
+          <w:color w:val="333333"/>
+          <w:sz w:val="21"/>
+          <w:szCs w:val="21"/>
+          <w:lang w:eastAsia="zh-CN"/>
+        </w:rPr>
+      </w:pPr>
+      <w:r>
+        <w:rPr>
+          <w:rFonts w:ascii="Helvetica" w:eastAsia="Times New Roman" w:hAnsi="Helvetica" w:cs="Helvetica"/>
+          <w:color w:val="333333"/>
+          <w:sz w:val="21"/>
+          <w:szCs w:val="21"/>
+          <w:lang w:eastAsia="zh-CN"/>
+        </w:rPr>
+        <w:lastRenderedPageBreak/>
         <w:t xml:space="preserve">3.2. </w:t>
       </w:r>
       <w:r>
@@ -737,7 +984,7 @@
         </w:rPr>
         <w:t xml:space="preserve"> </w:t>
       </w:r>
-      <w:hyperlink r:id="rId6" w:history="1">
+      <w:hyperlink r:id="rId7" w:history="1">
         <w:r>
           <w:rPr>
             <w:rStyle w:val="Hyperlink"/>
@@ -799,6 +1046,201 @@
           <w:lang w:eastAsia="zh-CN"/>
         </w:rPr>
         <w:t>)</w:t>
+      </w:r>
+    </w:p>
+    <w:p>
+      <w:pPr>
+        <w:pStyle w:val="ListParagraph"/>
+        <w:rPr>
+          <w:rFonts w:ascii="Helvetica" w:eastAsia="Times New Roman" w:hAnsi="Helvetica" w:cs="Helvetica"/>
+          <w:color w:val="2F5496" w:themeColor="accent1" w:themeShade="BF"/>
+          <w:sz w:val="21"/>
+          <w:szCs w:val="21"/>
+          <w:lang w:eastAsia="zh-CN"/>
+        </w:rPr>
+      </w:pPr>
+    </w:p>
+    <w:tbl>
+      <w:tblPr>
+        <w:tblStyle w:val="TableGrid"/>
+        <w:tblW w:w="0" w:type="auto"/>
+        <w:tblInd w:w="607" w:type="dxa"/>
+        <w:tblLook w:val="04A0" w:firstRow="1" w:lastRow="0" w:firstColumn="1" w:lastColumn="0" w:noHBand="0" w:noVBand="1"/>
+      </w:tblPr>
+      <w:tblGrid>
+        <w:gridCol w:w="985"/>
+        <w:gridCol w:w="900"/>
+      </w:tblGrid>
+      <w:tr>
+        <w:tc>
+          <w:tcPr>
+            <w:tcW w:w="985" w:type="dxa"/>
+          </w:tcPr>
+          <w:p>
+            <w:pPr>
+              <w:spacing w:after="150"/>
+              <w:rPr>
+                <w:rFonts w:ascii="Helvetica" w:eastAsia="Times New Roman" w:hAnsi="Helvetica" w:cs="Helvetica"/>
+                <w:color w:val="2F5496" w:themeColor="accent1" w:themeShade="BF"/>
+                <w:sz w:val="21"/>
+                <w:szCs w:val="21"/>
+                <w:lang w:eastAsia="zh-CN"/>
+              </w:rPr>
+            </w:pPr>
+            <w:r>
+              <w:rPr>
+                <w:rFonts w:ascii="Helvetica" w:eastAsia="Times New Roman" w:hAnsi="Helvetica" w:cs="Helvetica"/>
+                <w:color w:val="2F5496" w:themeColor="accent1" w:themeShade="BF"/>
+                <w:sz w:val="21"/>
+                <w:szCs w:val="21"/>
+                <w:lang w:eastAsia="zh-CN"/>
+              </w:rPr>
+              <w:t xml:space="preserve">Control   </w:t>
+            </w:r>
+          </w:p>
+        </w:tc>
+        <w:tc>
+          <w:tcPr>
+            <w:tcW w:w="900" w:type="dxa"/>
+          </w:tcPr>
+          <w:p>
+            <w:pPr>
+              <w:spacing w:after="150"/>
+              <w:rPr>
+                <w:rFonts w:ascii="Helvetica" w:eastAsia="Times New Roman" w:hAnsi="Helvetica" w:cs="Helvetica"/>
+                <w:color w:val="2F5496" w:themeColor="accent1" w:themeShade="BF"/>
+                <w:sz w:val="21"/>
+                <w:szCs w:val="21"/>
+                <w:lang w:eastAsia="zh-CN"/>
+              </w:rPr>
+            </w:pPr>
+            <w:r>
+              <w:rPr>
+                <w:rFonts w:ascii="Helvetica" w:eastAsia="Times New Roman" w:hAnsi="Helvetica" w:cs="Helvetica"/>
+                <w:color w:val="2F5496" w:themeColor="accent1" w:themeShade="BF"/>
+                <w:sz w:val="21"/>
+                <w:szCs w:val="21"/>
+                <w:lang w:eastAsia="zh-CN"/>
+              </w:rPr>
+              <w:t>Treat</w:t>
+            </w:r>
+          </w:p>
+        </w:tc>
+      </w:tr>
+      <w:tr>
+        <w:tc>
+          <w:tcPr>
+            <w:tcW w:w="985" w:type="dxa"/>
+          </w:tcPr>
+          <w:p>
+            <w:pPr>
+              <w:spacing w:after="150"/>
+              <w:rPr>
+                <w:rFonts w:ascii="Helvetica" w:eastAsia="Times New Roman" w:hAnsi="Helvetica" w:cs="Helvetica"/>
+                <w:color w:val="2F5496" w:themeColor="accent1" w:themeShade="BF"/>
+                <w:sz w:val="21"/>
+                <w:szCs w:val="21"/>
+                <w:lang w:eastAsia="zh-CN"/>
+              </w:rPr>
+            </w:pPr>
+            <w:r>
+              <w:rPr>
+                <w:rFonts w:ascii="Helvetica" w:eastAsia="Times New Roman" w:hAnsi="Helvetica" w:cs="Helvetica"/>
+                <w:color w:val="2F5496" w:themeColor="accent1" w:themeShade="BF"/>
+                <w:sz w:val="21"/>
+                <w:szCs w:val="21"/>
+                <w:lang w:eastAsia="zh-CN"/>
+              </w:rPr>
+              <w:t>416</w:t>
+            </w:r>
+          </w:p>
+        </w:tc>
+        <w:tc>
+          <w:tcPr>
+            <w:tcW w:w="900" w:type="dxa"/>
+          </w:tcPr>
+          <w:p>
+            <w:pPr>
+              <w:spacing w:after="150"/>
+              <w:rPr>
+                <w:rFonts w:ascii="Helvetica" w:eastAsia="Times New Roman" w:hAnsi="Helvetica" w:cs="Helvetica"/>
+                <w:color w:val="2F5496" w:themeColor="accent1" w:themeShade="BF"/>
+                <w:sz w:val="21"/>
+                <w:szCs w:val="21"/>
+                <w:lang w:eastAsia="zh-CN"/>
+              </w:rPr>
+            </w:pPr>
+            <w:r>
+              <w:rPr>
+                <w:rFonts w:ascii="Helvetica" w:eastAsia="Times New Roman" w:hAnsi="Helvetica" w:cs="Helvetica"/>
+                <w:color w:val="2F5496" w:themeColor="accent1" w:themeShade="BF"/>
+                <w:sz w:val="21"/>
+                <w:szCs w:val="21"/>
+                <w:lang w:eastAsia="zh-CN"/>
+              </w:rPr>
+              <w:t>526</w:t>
+            </w:r>
+          </w:p>
+        </w:tc>
+      </w:tr>
+    </w:tbl>
+    <w:p>
+      <w:pPr>
+        <w:rPr>
+          <w:rFonts w:ascii="Helvetica" w:eastAsia="Times New Roman" w:hAnsi="Helvetica" w:cs="Helvetica"/>
+          <w:color w:val="2F5496" w:themeColor="accent1" w:themeShade="BF"/>
+          <w:sz w:val="21"/>
+          <w:szCs w:val="21"/>
+          <w:lang w:eastAsia="zh-CN"/>
+        </w:rPr>
+      </w:pPr>
+    </w:p>
+    <w:p>
+      <w:pPr>
+        <w:rPr>
+          <w:rFonts w:ascii="Helvetica" w:eastAsia="Times New Roman" w:hAnsi="Helvetica" w:cs="Helvetica"/>
+          <w:color w:val="2F5496" w:themeColor="accent1" w:themeShade="BF"/>
+          <w:sz w:val="21"/>
+          <w:szCs w:val="21"/>
+          <w:lang w:eastAsia="zh-CN"/>
+        </w:rPr>
+      </w:pPr>
+      <w:r>
+        <w:drawing>
+          <wp:inline distT="0" distB="0" distL="0" distR="0" wp14:anchorId="124A6DA1" wp14:editId="0FBB9A5F">
+            <wp:extent cx="5267325" cy="5182350"/>
+            <wp:effectExtent l="0" t="0" r="0" b="0"/>
+            <wp:docPr id="4" name="Picture 4"/>
+            <wp:cNvGraphicFramePr>
+              <a:graphicFrameLocks xmlns:a="http://schemas.openxmlformats.org/drawingml/2006/main" noChangeAspect="1"/>
+            </wp:cNvGraphicFramePr>
+            <a:graphic xmlns:a="http://schemas.openxmlformats.org/drawingml/2006/main">
+              <a:graphicData uri="http://schemas.openxmlformats.org/drawingml/2006/picture">
+                <pic:pic xmlns:pic="http://schemas.openxmlformats.org/drawingml/2006/picture">
+                  <pic:nvPicPr>
+                    <pic:cNvPr id="1" name=""/>
+                    <pic:cNvPicPr/>
+                  </pic:nvPicPr>
+                  <pic:blipFill>
+                    <a:blip r:embed="rId8"/>
+                    <a:stretch>
+                      <a:fillRect/>
+                    </a:stretch>
+                  </pic:blipFill>
+                  <pic:spPr>
+                    <a:xfrm>
+                      <a:off x="0" y="0"/>
+                      <a:ext cx="5272282" cy="5187227"/>
+                    </a:xfrm>
+                    <a:prstGeom prst="rect">
+                      <a:avLst/>
+                    </a:prstGeom>
+                  </pic:spPr>
+                </pic:pic>
+              </a:graphicData>
+            </a:graphic>
+          </wp:inline>
+        </w:drawing>
       </w:r>
     </w:p>
     <w:sectPr>
@@ -1621,6 +2063,25 @@
       <w:shd w:val="clear" w:color="auto" w:fill="E1DFDD"/>
     </w:rPr>
   </w:style>
+  <w:style w:type="table" w:styleId="TableGrid">
+    <w:name w:val="Table Grid"/>
+    <w:basedOn w:val="TableNormal"/>
+    <w:uiPriority w:val="39"/>
+    <w:rsid w:val="005429D4"/>
+    <w:pPr>
+      <w:spacing w:after="0" w:line="240" w:lineRule="auto"/>
+    </w:pPr>
+    <w:tblPr>
+      <w:tblBorders>
+        <w:top w:val="single" w:sz="4" w:space="0" w:color="auto"/>
+        <w:left w:val="single" w:sz="4" w:space="0" w:color="auto"/>
+        <w:bottom w:val="single" w:sz="4" w:space="0" w:color="auto"/>
+        <w:right w:val="single" w:sz="4" w:space="0" w:color="auto"/>
+        <w:insideH w:val="single" w:sz="4" w:space="0" w:color="auto"/>
+        <w:insideV w:val="single" w:sz="4" w:space="0" w:color="auto"/>
+      </w:tblBorders>
+    </w:tblPr>
+  </w:style>
 </w:styles>
 </file>
 

</xml_diff>

<commit_message>
assign 1 and 3 key (doc & R)
</commit_message>
<xml_diff>
--- a/assignments/keys/assignment01_key.docx
+++ b/assignments/keys/assignment01_key.docx
@@ -143,29 +143,7 @@
           <w:szCs w:val="21"/>
           <w:lang w:eastAsia="zh-CN"/>
         </w:rPr>
-        <w:t xml:space="preserve"> and store it in the folder “data”. Create an </w:t>
-      </w:r>
-      <w:proofErr w:type="spellStart"/>
-      <w:r>
-        <w:rPr>
-          <w:rFonts w:ascii="Helvetica" w:eastAsia="Times New Roman" w:hAnsi="Helvetica" w:cs="Helvetica"/>
-          <w:color w:val="333333"/>
-          <w:sz w:val="21"/>
-          <w:szCs w:val="21"/>
-          <w:lang w:eastAsia="zh-CN"/>
-        </w:rPr>
-        <w:t>Rmd</w:t>
-      </w:r>
-      <w:proofErr w:type="spellEnd"/>
-      <w:r>
-        <w:rPr>
-          <w:rFonts w:ascii="Helvetica" w:eastAsia="Times New Roman" w:hAnsi="Helvetica" w:cs="Helvetica"/>
-          <w:color w:val="333333"/>
-          <w:sz w:val="21"/>
-          <w:szCs w:val="21"/>
-          <w:lang w:eastAsia="zh-CN"/>
-        </w:rPr>
-        <w:t xml:space="preserve">/R file in the project root directory. Read the data into your R environment. </w:t>
+        <w:t xml:space="preserve"> and store it in the folder “data”. Create an Rmd/R file in the project root directory. Read the data into your R environment. </w:t>
       </w:r>
     </w:p>
     <w:p>
@@ -290,42 +268,28 @@
           <w:szCs w:val="21"/>
           <w:lang w:eastAsia="zh-CN"/>
         </w:rPr>
-        <w:t xml:space="preserve">four variables in the dataset, which are </w:t>
-      </w:r>
-      <w:proofErr w:type="spellStart"/>
-      <w:r>
-        <w:rPr>
-          <w:rFonts w:ascii="Helvetica" w:eastAsia="Times New Roman" w:hAnsi="Helvetica" w:cs="Helvetica"/>
-          <w:color w:val="2F5496" w:themeColor="accent1" w:themeShade="BF"/>
-          <w:sz w:val="21"/>
-          <w:szCs w:val="21"/>
-          <w:lang w:eastAsia="zh-CN"/>
-        </w:rPr>
-        <w:t>childid</w:t>
-      </w:r>
-      <w:proofErr w:type="spellEnd"/>
-      <w:r>
-        <w:rPr>
-          <w:rFonts w:ascii="Helvetica" w:eastAsia="Times New Roman" w:hAnsi="Helvetica" w:cs="Helvetica"/>
-          <w:color w:val="2F5496" w:themeColor="accent1" w:themeShade="BF"/>
-          <w:sz w:val="21"/>
-          <w:szCs w:val="21"/>
-          <w:lang w:eastAsia="zh-CN"/>
-        </w:rPr>
-        <w:t xml:space="preserve">, treat, absenteeism, and </w:t>
-      </w:r>
-      <w:proofErr w:type="spellStart"/>
-      <w:r>
-        <w:rPr>
-          <w:rFonts w:ascii="Helvetica" w:eastAsia="Times New Roman" w:hAnsi="Helvetica" w:cs="Helvetica"/>
-          <w:color w:val="2F5496" w:themeColor="accent1" w:themeShade="BF"/>
-          <w:sz w:val="21"/>
-          <w:szCs w:val="21"/>
-          <w:lang w:eastAsia="zh-CN"/>
-        </w:rPr>
-        <w:t>cgender</w:t>
-      </w:r>
-      <w:proofErr w:type="spellEnd"/>
+        <w:t>four variables in the dataset</w:t>
+      </w:r>
+      <w:r>
+        <w:rPr>
+          <w:rFonts w:ascii="Helvetica" w:eastAsia="Times New Roman" w:hAnsi="Helvetica" w:cs="Helvetica"/>
+          <w:color w:val="2F5496" w:themeColor="accent1" w:themeShade="BF"/>
+          <w:sz w:val="21"/>
+          <w:szCs w:val="21"/>
+          <w:lang w:eastAsia="zh-CN"/>
+        </w:rPr>
+        <w:t xml:space="preserve">: </w:t>
+      </w:r>
+      <w:r>
+        <w:rPr>
+          <w:rFonts w:ascii="Helvetica" w:eastAsia="Times New Roman" w:hAnsi="Helvetica" w:cs="Helvetica"/>
+          <w:color w:val="2F5496" w:themeColor="accent1" w:themeShade="BF"/>
+          <w:sz w:val="21"/>
+          <w:szCs w:val="21"/>
+          <w:lang w:eastAsia="zh-CN"/>
+        </w:rPr>
+        <w:t>childid, treat, absenteeism, and cgender</w:t>
+      </w:r>
     </w:p>
     <w:p>
       <w:pPr>
@@ -388,10 +352,10 @@
         <w:shd w:val="clear" w:color="auto" w:fill="FFFFFF"/>
         <w:spacing w:after="150"/>
         <w:rPr>
-          <w:rFonts w:ascii="Helvetica" w:eastAsia="Times New Roman" w:hAnsi="Helvetica" w:cs="Helvetica"/>
-          <w:color w:val="333333"/>
-          <w:sz w:val="21"/>
-          <w:szCs w:val="21"/>
+          <w:rFonts w:ascii="inherit" w:eastAsia="Times New Roman" w:hAnsi="inherit" w:cs="Helvetica"/>
+          <w:color w:val="333333"/>
+          <w:sz w:val="27"/>
+          <w:szCs w:val="27"/>
           <w:lang w:eastAsia="zh-CN"/>
         </w:rPr>
       </w:pPr>
@@ -449,7 +413,6 @@
         </w:rPr>
         <w:t>, and </w:t>
       </w:r>
-      <w:proofErr w:type="spellStart"/>
       <w:r>
         <w:rPr>
           <w:rFonts w:ascii="Helvetica" w:eastAsia="Times New Roman" w:hAnsi="Helvetica" w:cs="Helvetica"/>
@@ -462,7 +425,6 @@
         </w:rPr>
         <w:t>cgender</w:t>
       </w:r>
-      <w:proofErr w:type="spellEnd"/>
       <w:r>
         <w:rPr>
           <w:rFonts w:ascii="Helvetica" w:eastAsia="Times New Roman" w:hAnsi="Helvetica" w:cs="Helvetica"/>
@@ -472,28 +434,6 @@
           <w:lang w:eastAsia="zh-CN"/>
         </w:rPr>
         <w:t> into factor and label them consistently with the data background information above.</w:t>
-      </w:r>
-    </w:p>
-    <w:p>
-      <w:pPr>
-        <w:spacing w:after="160" w:line="259" w:lineRule="auto"/>
-        <w:rPr>
-          <w:rFonts w:ascii="inherit" w:eastAsia="Times New Roman" w:hAnsi="inherit" w:cs="Helvetica"/>
-          <w:color w:val="333333"/>
-          <w:sz w:val="27"/>
-          <w:szCs w:val="27"/>
-          <w:lang w:eastAsia="zh-CN"/>
-        </w:rPr>
-      </w:pPr>
-      <w:r>
-        <w:rPr>
-          <w:rFonts w:ascii="inherit" w:eastAsia="Times New Roman" w:hAnsi="inherit" w:cs="Helvetica"/>
-          <w:color w:val="333333"/>
-          <w:sz w:val="27"/>
-          <w:szCs w:val="27"/>
-          <w:lang w:eastAsia="zh-CN"/>
-        </w:rPr>
-        <w:br w:type="page"/>
       </w:r>
     </w:p>
     <w:p>
@@ -517,7 +457,6 @@
           <w:szCs w:val="27"/>
           <w:lang w:eastAsia="zh-CN"/>
         </w:rPr>
-        <w:lastRenderedPageBreak/>
         <w:t>3. Describe and summarize the two key variables</w:t>
       </w:r>
       <w:r>
@@ -613,20 +552,6 @@
         </w:rPr>
         <w:t>There are 526 and 416 students in the treatment and control group, respectively.</w:t>
       </w:r>
-    </w:p>
-    <w:p>
-      <w:pPr>
-        <w:pStyle w:val="ListParagraph"/>
-        <w:shd w:val="clear" w:color="auto" w:fill="FFFFFF"/>
-        <w:spacing w:after="150"/>
-        <w:rPr>
-          <w:rFonts w:ascii="Helvetica" w:eastAsia="Times New Roman" w:hAnsi="Helvetica" w:cs="Helvetica"/>
-          <w:color w:val="2F5496" w:themeColor="accent1" w:themeShade="BF"/>
-          <w:sz w:val="21"/>
-          <w:szCs w:val="21"/>
-          <w:lang w:eastAsia="zh-CN"/>
-        </w:rPr>
-      </w:pPr>
     </w:p>
     <w:tbl>
       <w:tblPr>
@@ -764,24 +689,11 @@
           <w:lang w:eastAsia="zh-CN"/>
         </w:rPr>
       </w:pPr>
-    </w:p>
-    <w:p>
-      <w:pPr>
-        <w:shd w:val="clear" w:color="auto" w:fill="FFFFFF"/>
-        <w:spacing w:after="150"/>
-        <w:rPr>
-          <w:rFonts w:ascii="Helvetica" w:eastAsia="Times New Roman" w:hAnsi="Helvetica" w:cs="Helvetica"/>
-          <w:color w:val="2F5496" w:themeColor="accent1" w:themeShade="BF"/>
-          <w:sz w:val="21"/>
-          <w:szCs w:val="21"/>
-          <w:lang w:eastAsia="zh-CN"/>
-        </w:rPr>
-      </w:pPr>
       <w:r>
         <w:drawing>
-          <wp:inline distT="0" distB="0" distL="0" distR="0" wp14:anchorId="485E78C2" wp14:editId="00361797">
-            <wp:extent cx="5324475" cy="4667145"/>
-            <wp:effectExtent l="0" t="0" r="0" b="635"/>
+          <wp:inline distT="0" distB="0" distL="0" distR="0" wp14:anchorId="3C7D1060" wp14:editId="6F7699A9">
+            <wp:extent cx="4977146" cy="3381375"/>
+            <wp:effectExtent l="0" t="0" r="0" b="0"/>
             <wp:docPr id="1" name="Picture 1"/>
             <wp:cNvGraphicFramePr>
               <a:graphicFrameLocks xmlns:a="http://schemas.openxmlformats.org/drawingml/2006/main" noChangeAspect="1"/>
@@ -802,7 +714,7 @@
                   <pic:spPr>
                     <a:xfrm>
                       <a:off x="0" y="0"/>
-                      <a:ext cx="5356164" cy="4694922"/>
+                      <a:ext cx="4985831" cy="3387275"/>
                     </a:xfrm>
                     <a:prstGeom prst="rect">
                       <a:avLst/>
@@ -836,19 +748,6 @@
         </w:rPr>
         <w:br w:type="page"/>
       </w:r>
-    </w:p>
-    <w:p>
-      <w:pPr>
-        <w:shd w:val="clear" w:color="auto" w:fill="FFFFFF"/>
-        <w:spacing w:after="150"/>
-        <w:rPr>
-          <w:rFonts w:ascii="Helvetica" w:eastAsia="Times New Roman" w:hAnsi="Helvetica" w:cs="Helvetica"/>
-          <w:color w:val="333333"/>
-          <w:sz w:val="21"/>
-          <w:szCs w:val="21"/>
-          <w:lang w:eastAsia="zh-CN"/>
-        </w:rPr>
-      </w:pPr>
       <w:r>
         <w:rPr>
           <w:rFonts w:ascii="Helvetica" w:eastAsia="Times New Roman" w:hAnsi="Helvetica" w:cs="Helvetica"/>
@@ -1207,10 +1106,10 @@
       </w:pPr>
       <w:r>
         <w:drawing>
-          <wp:inline distT="0" distB="0" distL="0" distR="0" wp14:anchorId="124A6DA1" wp14:editId="0FBB9A5F">
-            <wp:extent cx="5267325" cy="5182350"/>
+          <wp:inline distT="0" distB="0" distL="0" distR="0" wp14:anchorId="73C77576" wp14:editId="1D602B02">
+            <wp:extent cx="5105400" cy="3468508"/>
             <wp:effectExtent l="0" t="0" r="0" b="0"/>
-            <wp:docPr id="4" name="Picture 4"/>
+            <wp:docPr id="5" name="Picture 5"/>
             <wp:cNvGraphicFramePr>
               <a:graphicFrameLocks xmlns:a="http://schemas.openxmlformats.org/drawingml/2006/main" noChangeAspect="1"/>
             </wp:cNvGraphicFramePr>
@@ -1230,7 +1129,7 @@
                   <pic:spPr>
                     <a:xfrm>
                       <a:off x="0" y="0"/>
-                      <a:ext cx="5272282" cy="5187227"/>
+                      <a:ext cx="5112230" cy="3473148"/>
                     </a:xfrm>
                     <a:prstGeom prst="rect">
                       <a:avLst/>

</xml_diff>

<commit_message>
assignment 02 all done
</commit_message>
<xml_diff>
--- a/assignments/keys/assignment01_key.docx
+++ b/assignments/keys/assignment01_key.docx
@@ -601,179 +601,32 @@
         <w:t>There are 526 and 416 students in the treatment and control group, respectively.</w:t>
       </w:r>
     </w:p>
-    <w:tbl>
-      <w:tblPr>
-        <w:tblStyle w:val="TableGrid"/>
-        <w:tblW w:w="0" w:type="auto"/>
-        <w:tblInd w:w="607" w:type="dxa"/>
-        <w:tblLook w:val="04A0" w:firstRow="1" w:lastRow="0" w:firstColumn="1" w:lastColumn="0" w:noHBand="0" w:noVBand="1"/>
-      </w:tblPr>
-      <w:tblGrid>
-        <w:gridCol w:w="1638"/>
-        <w:gridCol w:w="2340"/>
-      </w:tblGrid>
-      <w:tr>
-        <w:tc>
-          <w:tcPr>
-            <w:tcW w:w="1638" w:type="dxa"/>
-          </w:tcPr>
-          <w:p>
-            <w:pPr>
-              <w:spacing w:after="150"/>
-              <w:rPr>
-                <w:rFonts w:ascii="Helvetica" w:eastAsia="Times New Roman" w:hAnsi="Helvetica" w:cs="Helvetica"/>
-                <w:color w:val="2F5496" w:themeColor="accent1" w:themeShade="BF"/>
-                <w:sz w:val="21"/>
-                <w:szCs w:val="21"/>
-                <w:lang w:eastAsia="zh-CN"/>
-              </w:rPr>
-            </w:pPr>
-            <w:r>
-              <w:rPr>
-                <w:rFonts w:ascii="Helvetica" w:eastAsia="Times New Roman" w:hAnsi="Helvetica" w:cs="Helvetica"/>
-                <w:color w:val="2F5496" w:themeColor="accent1" w:themeShade="BF"/>
-                <w:sz w:val="21"/>
-                <w:szCs w:val="21"/>
-                <w:lang w:eastAsia="zh-CN"/>
-              </w:rPr>
-              <w:t xml:space="preserve">Control </w:t>
-            </w:r>
-            <w:r>
-              <w:rPr>
-                <w:rFonts w:ascii="Helvetica" w:eastAsia="Times New Roman" w:hAnsi="Helvetica" w:cs="Helvetica"/>
-                <w:color w:val="2F5496" w:themeColor="accent1" w:themeShade="BF"/>
-                <w:sz w:val="21"/>
-                <w:szCs w:val="21"/>
-                <w:lang w:eastAsia="zh-CN"/>
-              </w:rPr>
-              <w:t>group</w:t>
-            </w:r>
-            <w:r>
-              <w:rPr>
-                <w:rFonts w:ascii="Helvetica" w:eastAsia="Times New Roman" w:hAnsi="Helvetica" w:cs="Helvetica"/>
-                <w:color w:val="2F5496" w:themeColor="accent1" w:themeShade="BF"/>
-                <w:sz w:val="21"/>
-                <w:szCs w:val="21"/>
-                <w:lang w:eastAsia="zh-CN"/>
-              </w:rPr>
-              <w:t xml:space="preserve">  </w:t>
-            </w:r>
-          </w:p>
-        </w:tc>
-        <w:tc>
-          <w:tcPr>
-            <w:tcW w:w="2340" w:type="dxa"/>
-          </w:tcPr>
-          <w:p>
-            <w:pPr>
-              <w:spacing w:after="150"/>
-              <w:rPr>
-                <w:rFonts w:ascii="Helvetica" w:eastAsia="Times New Roman" w:hAnsi="Helvetica" w:cs="Helvetica"/>
-                <w:color w:val="2F5496" w:themeColor="accent1" w:themeShade="BF"/>
-                <w:sz w:val="21"/>
-                <w:szCs w:val="21"/>
-                <w:lang w:eastAsia="zh-CN"/>
-              </w:rPr>
-            </w:pPr>
-            <w:r>
-              <w:rPr>
-                <w:rFonts w:ascii="Helvetica" w:eastAsia="Times New Roman" w:hAnsi="Helvetica" w:cs="Helvetica"/>
-                <w:color w:val="2F5496" w:themeColor="accent1" w:themeShade="BF"/>
-                <w:sz w:val="21"/>
-                <w:szCs w:val="21"/>
-                <w:lang w:eastAsia="zh-CN"/>
-              </w:rPr>
-              <w:t>Treat</w:t>
-            </w:r>
-            <w:r>
-              <w:rPr>
-                <w:rFonts w:ascii="Helvetica" w:eastAsia="Times New Roman" w:hAnsi="Helvetica" w:cs="Helvetica"/>
-                <w:color w:val="2F5496" w:themeColor="accent1" w:themeShade="BF"/>
-                <w:sz w:val="21"/>
-                <w:szCs w:val="21"/>
-                <w:lang w:eastAsia="zh-CN"/>
-              </w:rPr>
-              <w:t>ment group</w:t>
-            </w:r>
-          </w:p>
-        </w:tc>
-      </w:tr>
-      <w:tr>
-        <w:tc>
-          <w:tcPr>
-            <w:tcW w:w="1638" w:type="dxa"/>
-          </w:tcPr>
-          <w:p>
-            <w:pPr>
-              <w:spacing w:after="150"/>
-              <w:rPr>
-                <w:rFonts w:ascii="Helvetica" w:eastAsia="Times New Roman" w:hAnsi="Helvetica" w:cs="Helvetica"/>
-                <w:color w:val="2F5496" w:themeColor="accent1" w:themeShade="BF"/>
-                <w:sz w:val="21"/>
-                <w:szCs w:val="21"/>
-                <w:lang w:eastAsia="zh-CN"/>
-              </w:rPr>
-            </w:pPr>
-            <w:r>
-              <w:rPr>
-                <w:rFonts w:ascii="Helvetica" w:eastAsia="Times New Roman" w:hAnsi="Helvetica" w:cs="Helvetica"/>
-                <w:color w:val="2F5496" w:themeColor="accent1" w:themeShade="BF"/>
-                <w:sz w:val="21"/>
-                <w:szCs w:val="21"/>
-                <w:lang w:eastAsia="zh-CN"/>
-              </w:rPr>
-              <w:t>416</w:t>
-            </w:r>
-          </w:p>
-        </w:tc>
-        <w:tc>
-          <w:tcPr>
-            <w:tcW w:w="2340" w:type="dxa"/>
-          </w:tcPr>
-          <w:p>
-            <w:pPr>
-              <w:spacing w:after="150"/>
-              <w:rPr>
-                <w:rFonts w:ascii="Helvetica" w:eastAsia="Times New Roman" w:hAnsi="Helvetica" w:cs="Helvetica"/>
-                <w:color w:val="2F5496" w:themeColor="accent1" w:themeShade="BF"/>
-                <w:sz w:val="21"/>
-                <w:szCs w:val="21"/>
-                <w:lang w:eastAsia="zh-CN"/>
-              </w:rPr>
-            </w:pPr>
-            <w:r>
-              <w:rPr>
-                <w:rFonts w:ascii="Helvetica" w:eastAsia="Times New Roman" w:hAnsi="Helvetica" w:cs="Helvetica"/>
-                <w:color w:val="2F5496" w:themeColor="accent1" w:themeShade="BF"/>
-                <w:sz w:val="21"/>
-                <w:szCs w:val="21"/>
-                <w:lang w:eastAsia="zh-CN"/>
-              </w:rPr>
-              <w:t>526</w:t>
-            </w:r>
-          </w:p>
-        </w:tc>
-      </w:tr>
-    </w:tbl>
     <w:p>
       <w:pPr>
         <w:shd w:val="clear" w:color="auto" w:fill="FFFFFF"/>
         <w:spacing w:after="150"/>
-        <w:rPr>
-          <w:rFonts w:ascii="Helvetica" w:eastAsia="Times New Roman" w:hAnsi="Helvetica" w:cs="Helvetica"/>
-          <w:color w:val="333333"/>
-          <w:sz w:val="21"/>
-          <w:szCs w:val="21"/>
-          <w:lang w:eastAsia="zh-CN"/>
-        </w:rPr>
-      </w:pPr>
-      <w:r>
-        <w:lastRenderedPageBreak/>
+        <w:ind w:left="360"/>
+        <w:rPr>
+          <w:rFonts w:ascii="Helvetica" w:eastAsia="Times New Roman" w:hAnsi="Helvetica" w:cs="Helvetica"/>
+          <w:color w:val="2F5496" w:themeColor="accent1" w:themeShade="BF"/>
+          <w:sz w:val="21"/>
+          <w:szCs w:val="21"/>
+          <w:lang w:eastAsia="zh-CN"/>
+        </w:rPr>
+      </w:pPr>
+      <w:r>
+        <w:rPr>
+          <w:rFonts w:ascii="Helvetica" w:eastAsia="Times New Roman" w:hAnsi="Helvetica" w:cs="Helvetica"/>
+          <w:color w:val="2F5496" w:themeColor="accent1" w:themeShade="BF"/>
+          <w:sz w:val="21"/>
+          <w:szCs w:val="21"/>
+          <w:lang w:eastAsia="zh-CN"/>
+        </w:rPr>
         <w:drawing>
-          <wp:inline distT="0" distB="0" distL="0" distR="0" wp14:anchorId="2FE9A65C" wp14:editId="067B7C57">
-            <wp:extent cx="5400422" cy="4591050"/>
-            <wp:effectExtent l="0" t="0" r="0" b="0"/>
-            <wp:docPr id="1" name="Picture 1"/>
+          <wp:inline distT="0" distB="0" distL="0" distR="0" wp14:anchorId="7EAFAA83" wp14:editId="348C54A2">
+            <wp:extent cx="2457450" cy="393577"/>
+            <wp:effectExtent l="0" t="0" r="0" b="6985"/>
+            <wp:docPr id="3" name="Picture 3"/>
             <wp:cNvGraphicFramePr>
               <a:graphicFrameLocks xmlns:a="http://schemas.openxmlformats.org/drawingml/2006/main" noChangeAspect="1"/>
             </wp:cNvGraphicFramePr>
@@ -793,6 +646,60 @@
                   <pic:spPr>
                     <a:xfrm>
                       <a:off x="0" y="0"/>
+                      <a:ext cx="2483127" cy="397689"/>
+                    </a:xfrm>
+                    <a:prstGeom prst="rect">
+                      <a:avLst/>
+                    </a:prstGeom>
+                  </pic:spPr>
+                </pic:pic>
+              </a:graphicData>
+            </a:graphic>
+          </wp:inline>
+        </w:drawing>
+      </w:r>
+    </w:p>
+    <w:p>
+      <w:pPr>
+        <w:shd w:val="clear" w:color="auto" w:fill="FFFFFF"/>
+        <w:spacing w:after="150"/>
+        <w:rPr>
+          <w:rFonts w:ascii="Helvetica" w:eastAsia="Times New Roman" w:hAnsi="Helvetica" w:cs="Helvetica"/>
+          <w:color w:val="333333"/>
+          <w:sz w:val="21"/>
+          <w:szCs w:val="21"/>
+          <w:lang w:eastAsia="zh-CN"/>
+        </w:rPr>
+      </w:pPr>
+      <w:r>
+        <w:rPr>
+          <w:noProof/>
+        </w:rPr>
+        <w:lastRenderedPageBreak/>
+        <w:drawing>
+          <wp:inline distT="0" distB="0" distL="0" distR="0" wp14:anchorId="2FE9A65C" wp14:editId="067B7C57">
+            <wp:extent cx="5400422" cy="4591050"/>
+            <wp:effectExtent l="0" t="0" r="0" b="0"/>
+            <wp:docPr id="1" name="Picture 1"/>
+            <wp:cNvGraphicFramePr>
+              <a:graphicFrameLocks xmlns:a="http://schemas.openxmlformats.org/drawingml/2006/main" noChangeAspect="1"/>
+            </wp:cNvGraphicFramePr>
+            <a:graphic xmlns:a="http://schemas.openxmlformats.org/drawingml/2006/main">
+              <a:graphicData uri="http://schemas.openxmlformats.org/drawingml/2006/picture">
+                <pic:pic xmlns:pic="http://schemas.openxmlformats.org/drawingml/2006/picture">
+                  <pic:nvPicPr>
+                    <pic:cNvPr id="1" name=""/>
+                    <pic:cNvPicPr/>
+                  </pic:nvPicPr>
+                  <pic:blipFill>
+                    <a:blip r:embed="rId7"/>
+                    <a:stretch>
+                      <a:fillRect/>
+                    </a:stretch>
+                  </pic:blipFill>
+                  <pic:spPr>
+                    <a:xfrm>
+                      <a:off x="0" y="0"/>
                       <a:ext cx="5414800" cy="4603273"/>
                     </a:xfrm>
                     <a:prstGeom prst="rect">
@@ -952,7 +859,7 @@
         </w:rPr>
         <w:t xml:space="preserve"> </w:t>
       </w:r>
-      <w:hyperlink r:id="rId7" w:history="1">
+      <w:hyperlink r:id="rId8" w:history="1">
         <w:r>
           <w:rPr>
             <w:rStyle w:val="Hyperlink"/>
@@ -1028,150 +935,6 @@
         </w:rPr>
       </w:pPr>
     </w:p>
-    <w:tbl>
-      <w:tblPr>
-        <w:tblStyle w:val="TableGrid"/>
-        <w:tblW w:w="0" w:type="auto"/>
-        <w:tblInd w:w="607" w:type="dxa"/>
-        <w:tblLook w:val="04A0" w:firstRow="1" w:lastRow="0" w:firstColumn="1" w:lastColumn="0" w:noHBand="0" w:noVBand="1"/>
-      </w:tblPr>
-      <w:tblGrid>
-        <w:gridCol w:w="1638"/>
-        <w:gridCol w:w="2250"/>
-      </w:tblGrid>
-      <w:tr>
-        <w:tc>
-          <w:tcPr>
-            <w:tcW w:w="1638" w:type="dxa"/>
-          </w:tcPr>
-          <w:p>
-            <w:pPr>
-              <w:spacing w:after="150"/>
-              <w:rPr>
-                <w:rFonts w:ascii="Helvetica" w:eastAsia="Times New Roman" w:hAnsi="Helvetica" w:cs="Helvetica"/>
-                <w:color w:val="2F5496" w:themeColor="accent1" w:themeShade="BF"/>
-                <w:sz w:val="21"/>
-                <w:szCs w:val="21"/>
-                <w:lang w:eastAsia="zh-CN"/>
-              </w:rPr>
-            </w:pPr>
-            <w:r>
-              <w:rPr>
-                <w:rFonts w:ascii="Helvetica" w:eastAsia="Times New Roman" w:hAnsi="Helvetica" w:cs="Helvetica"/>
-                <w:color w:val="2F5496" w:themeColor="accent1" w:themeShade="BF"/>
-                <w:sz w:val="21"/>
-                <w:szCs w:val="21"/>
-                <w:lang w:eastAsia="zh-CN"/>
-              </w:rPr>
-              <w:t xml:space="preserve">Control </w:t>
-            </w:r>
-            <w:r>
-              <w:rPr>
-                <w:rFonts w:ascii="Helvetica" w:eastAsia="Times New Roman" w:hAnsi="Helvetica" w:cs="Helvetica"/>
-                <w:color w:val="2F5496" w:themeColor="accent1" w:themeShade="BF"/>
-                <w:sz w:val="21"/>
-                <w:szCs w:val="21"/>
-                <w:lang w:eastAsia="zh-CN"/>
-              </w:rPr>
-              <w:t>group</w:t>
-            </w:r>
-          </w:p>
-        </w:tc>
-        <w:tc>
-          <w:tcPr>
-            <w:tcW w:w="2250" w:type="dxa"/>
-          </w:tcPr>
-          <w:p>
-            <w:pPr>
-              <w:spacing w:after="150"/>
-              <w:rPr>
-                <w:rFonts w:ascii="Helvetica" w:eastAsia="Times New Roman" w:hAnsi="Helvetica" w:cs="Helvetica"/>
-                <w:color w:val="2F5496" w:themeColor="accent1" w:themeShade="BF"/>
-                <w:sz w:val="21"/>
-                <w:szCs w:val="21"/>
-                <w:lang w:eastAsia="zh-CN"/>
-              </w:rPr>
-            </w:pPr>
-            <w:r>
-              <w:rPr>
-                <w:rFonts w:ascii="Helvetica" w:eastAsia="Times New Roman" w:hAnsi="Helvetica" w:cs="Helvetica"/>
-                <w:color w:val="2F5496" w:themeColor="accent1" w:themeShade="BF"/>
-                <w:sz w:val="21"/>
-                <w:szCs w:val="21"/>
-                <w:lang w:eastAsia="zh-CN"/>
-              </w:rPr>
-              <w:t>Treat</w:t>
-            </w:r>
-            <w:r>
-              <w:rPr>
-                <w:rFonts w:ascii="Helvetica" w:eastAsia="Times New Roman" w:hAnsi="Helvetica" w:cs="Helvetica"/>
-                <w:color w:val="2F5496" w:themeColor="accent1" w:themeShade="BF"/>
-                <w:sz w:val="21"/>
-                <w:szCs w:val="21"/>
-                <w:lang w:eastAsia="zh-CN"/>
-              </w:rPr>
-              <w:t>ment group</w:t>
-            </w:r>
-          </w:p>
-        </w:tc>
-      </w:tr>
-      <w:tr>
-        <w:tc>
-          <w:tcPr>
-            <w:tcW w:w="1638" w:type="dxa"/>
-          </w:tcPr>
-          <w:p>
-            <w:pPr>
-              <w:spacing w:after="150"/>
-              <w:rPr>
-                <w:rFonts w:ascii="Helvetica" w:eastAsia="Times New Roman" w:hAnsi="Helvetica" w:cs="Helvetica"/>
-                <w:color w:val="2F5496" w:themeColor="accent1" w:themeShade="BF"/>
-                <w:sz w:val="21"/>
-                <w:szCs w:val="21"/>
-                <w:lang w:eastAsia="zh-CN"/>
-              </w:rPr>
-            </w:pPr>
-            <w:r>
-              <w:rPr>
-                <w:rFonts w:ascii="Helvetica" w:eastAsia="Times New Roman" w:hAnsi="Helvetica" w:cs="Helvetica"/>
-                <w:color w:val="2F5496" w:themeColor="accent1" w:themeShade="BF"/>
-                <w:sz w:val="21"/>
-                <w:szCs w:val="21"/>
-                <w:lang w:eastAsia="zh-CN"/>
-              </w:rPr>
-              <w:t>0.82</w:t>
-            </w:r>
-          </w:p>
-        </w:tc>
-        <w:tc>
-          <w:tcPr>
-            <w:tcW w:w="2250" w:type="dxa"/>
-          </w:tcPr>
-          <w:p>
-            <w:pPr>
-              <w:spacing w:after="150"/>
-              <w:rPr>
-                <w:rFonts w:ascii="Helvetica" w:eastAsia="Times New Roman" w:hAnsi="Helvetica" w:cs="Helvetica"/>
-                <w:color w:val="2F5496" w:themeColor="accent1" w:themeShade="BF"/>
-                <w:sz w:val="21"/>
-                <w:szCs w:val="21"/>
-                <w:lang w:eastAsia="zh-CN"/>
-              </w:rPr>
-            </w:pPr>
-            <w:r>
-              <w:rPr>
-                <w:rFonts w:ascii="Helvetica" w:eastAsia="Times New Roman" w:hAnsi="Helvetica" w:cs="Helvetica"/>
-                <w:color w:val="2F5496" w:themeColor="accent1" w:themeShade="BF"/>
-                <w:sz w:val="21"/>
-                <w:szCs w:val="21"/>
-                <w:lang w:eastAsia="zh-CN"/>
-              </w:rPr>
-              <w:t>0.18</w:t>
-            </w:r>
-          </w:p>
-        </w:tc>
-      </w:tr>
-    </w:tbl>
     <w:p>
       <w:pPr>
         <w:rPr>
@@ -1182,6 +945,50 @@
           <w:lang w:eastAsia="zh-CN"/>
         </w:rPr>
       </w:pPr>
+      <w:r>
+        <w:rPr>
+          <w:rFonts w:ascii="Helvetica" w:eastAsia="Times New Roman" w:hAnsi="Helvetica" w:cs="Helvetica"/>
+          <w:color w:val="2F5496" w:themeColor="accent1" w:themeShade="BF"/>
+          <w:sz w:val="21"/>
+          <w:szCs w:val="21"/>
+          <w:lang w:eastAsia="zh-CN"/>
+        </w:rPr>
+        <w:drawing>
+          <wp:inline distT="0" distB="0" distL="0" distR="0" wp14:anchorId="6B75F75D" wp14:editId="0080BCE0">
+            <wp:extent cx="913667" cy="409575"/>
+            <wp:effectExtent l="0" t="0" r="1270" b="0"/>
+            <wp:docPr id="4" name="Picture 4"/>
+            <wp:cNvGraphicFramePr>
+              <a:graphicFrameLocks xmlns:a="http://schemas.openxmlformats.org/drawingml/2006/main" noChangeAspect="1"/>
+            </wp:cNvGraphicFramePr>
+            <a:graphic xmlns:a="http://schemas.openxmlformats.org/drawingml/2006/main">
+              <a:graphicData uri="http://schemas.openxmlformats.org/drawingml/2006/picture">
+                <pic:pic xmlns:pic="http://schemas.openxmlformats.org/drawingml/2006/picture">
+                  <pic:nvPicPr>
+                    <pic:cNvPr id="1" name=""/>
+                    <pic:cNvPicPr/>
+                  </pic:nvPicPr>
+                  <pic:blipFill>
+                    <a:blip r:embed="rId9"/>
+                    <a:stretch>
+                      <a:fillRect/>
+                    </a:stretch>
+                  </pic:blipFill>
+                  <pic:spPr>
+                    <a:xfrm>
+                      <a:off x="0" y="0"/>
+                      <a:ext cx="915198" cy="410261"/>
+                    </a:xfrm>
+                    <a:prstGeom prst="rect">
+                      <a:avLst/>
+                    </a:prstGeom>
+                  </pic:spPr>
+                </pic:pic>
+              </a:graphicData>
+            </a:graphic>
+          </wp:inline>
+        </w:drawing>
+      </w:r>
     </w:p>
     <w:p>
       <w:pPr>
@@ -1195,6 +1002,9 @@
         </w:rPr>
       </w:pPr>
       <w:r>
+        <w:rPr>
+          <w:noProof/>
+        </w:rPr>
         <w:lastRenderedPageBreak/>
         <w:drawing>
           <wp:inline distT="0" distB="0" distL="0" distR="0" wp14:anchorId="2413A673" wp14:editId="5A5F61A1">
@@ -1212,7 +1022,7 @@
                     <pic:cNvPicPr/>
                   </pic:nvPicPr>
                   <pic:blipFill>
-                    <a:blip r:embed="rId8"/>
+                    <a:blip r:embed="rId10"/>
                     <a:stretch>
                       <a:fillRect/>
                     </a:stretch>

</xml_diff>

<commit_message>
putting back assignments/keys and addressing David's feedback on #4 and #5
</commit_message>
<xml_diff>
--- a/assignments/keys/assignment01_key.docx
+++ b/assignments/keys/assignment01_key.docx
@@ -23,27 +23,7 @@
           <w:szCs w:val="36"/>
           <w:lang w:eastAsia="zh-CN"/>
         </w:rPr>
-        <w:t xml:space="preserve">EDUC 641 </w:t>
-      </w:r>
-      <w:r>
-        <w:rPr>
-          <w:rFonts w:ascii="Helvetica" w:eastAsia="Times New Roman" w:hAnsi="Helvetica" w:cs="Helvetica"/>
-          <w:color w:val="333333"/>
-          <w:sz w:val="36"/>
-          <w:szCs w:val="36"/>
-          <w:lang w:eastAsia="zh-CN"/>
-        </w:rPr>
-        <w:t xml:space="preserve">Assignment </w:t>
-      </w:r>
-      <w:r>
-        <w:rPr>
-          <w:rFonts w:ascii="Helvetica" w:eastAsia="Times New Roman" w:hAnsi="Helvetica" w:cs="Helvetica"/>
-          <w:color w:val="333333"/>
-          <w:sz w:val="36"/>
-          <w:szCs w:val="36"/>
-          <w:lang w:eastAsia="zh-CN"/>
-        </w:rPr>
-        <w:t>01 Key</w:t>
+        <w:t>EDUC 641 Assignment 01 Key</w:t>
       </w:r>
     </w:p>
     <w:p>
@@ -67,17 +47,7 @@
           <w:szCs w:val="27"/>
           <w:lang w:eastAsia="zh-CN"/>
         </w:rPr>
-        <w:t>1. Read in the dataset</w:t>
-      </w:r>
-      <w:r>
-        <w:rPr>
-          <w:rFonts w:ascii="inherit" w:eastAsia="Times New Roman" w:hAnsi="inherit" w:cs="Helvetica"/>
-          <w:color w:val="333333"/>
-          <w:sz w:val="27"/>
-          <w:szCs w:val="27"/>
-          <w:lang w:eastAsia="zh-CN"/>
-        </w:rPr>
-        <w:t xml:space="preserve"> (</w:t>
+        <w:t>1. Read in the dataset (</w:t>
       </w:r>
       <w:r>
         <w:rPr>
@@ -125,11 +95,11 @@
       <w:hyperlink r:id="rId5" w:history="1">
         <w:r>
           <w:rPr>
+            <w:rStyle w:val="Hyperlink"/>
             <w:rFonts w:ascii="Helvetica" w:eastAsia="Times New Roman" w:hAnsi="Helvetica" w:cs="Helvetica"/>
             <w:color w:val="337AB7"/>
             <w:sz w:val="21"/>
             <w:szCs w:val="21"/>
-            <w:u w:val="single"/>
             <w:lang w:eastAsia="zh-CN"/>
           </w:rPr>
           <w:t>cat.csv dataset</w:t>
@@ -189,36 +159,26 @@
           <w:szCs w:val="27"/>
           <w:lang w:eastAsia="zh-CN"/>
         </w:rPr>
-        <w:t>2. Understand the structure of the data</w:t>
+        <w:t>2. Understand the structure of the data (</w:t>
       </w:r>
       <w:r>
         <w:rPr>
           <w:rFonts w:ascii="inherit" w:eastAsia="Times New Roman" w:hAnsi="inherit" w:cs="Helvetica"/>
-          <w:color w:val="333333"/>
+          <w:color w:val="2F5496" w:themeColor="accent1" w:themeShade="BF"/>
           <w:sz w:val="27"/>
           <w:szCs w:val="27"/>
           <w:lang w:eastAsia="zh-CN"/>
         </w:rPr>
-        <w:t xml:space="preserve"> (</w:t>
+        <w:t>40% point</w:t>
       </w:r>
       <w:r>
         <w:rPr>
           <w:rFonts w:ascii="inherit" w:eastAsia="Times New Roman" w:hAnsi="inherit" w:cs="Helvetica"/>
-          <w:color w:val="2F5496" w:themeColor="accent1" w:themeShade="BF"/>
+          <w:color w:val="333333"/>
           <w:sz w:val="27"/>
           <w:szCs w:val="27"/>
           <w:lang w:eastAsia="zh-CN"/>
         </w:rPr>
-        <w:t>40% point</w:t>
-      </w:r>
-      <w:r>
-        <w:rPr>
-          <w:rFonts w:ascii="inherit" w:eastAsia="Times New Roman" w:hAnsi="inherit" w:cs="Helvetica"/>
-          <w:color w:val="333333"/>
-          <w:sz w:val="27"/>
-          <w:szCs w:val="27"/>
-          <w:lang w:eastAsia="zh-CN"/>
-        </w:rPr>
         <w:t>)</w:t>
       </w:r>
     </w:p>
@@ -242,17 +202,7 @@
           <w:szCs w:val="21"/>
           <w:lang w:eastAsia="zh-CN"/>
         </w:rPr>
-        <w:t>2.1. Write your own code to view the dataset and write 3-4 sentences about the structure of the data (how many variables are there, what is the current type of each variable and what the type should be, how many rows/observations, etc.).</w:t>
-      </w:r>
-      <w:r>
-        <w:rPr>
-          <w:rFonts w:ascii="Helvetica" w:eastAsia="Times New Roman" w:hAnsi="Helvetica" w:cs="Helvetica"/>
-          <w:color w:val="333333"/>
-          <w:sz w:val="21"/>
-          <w:szCs w:val="21"/>
-          <w:lang w:eastAsia="zh-CN"/>
-        </w:rPr>
-        <w:t xml:space="preserve"> </w:t>
+        <w:t xml:space="preserve">2.1. Write your own code to view the dataset and write 3-4 sentences about the structure of the data (how many variables are there, what is the current type of each variable and what the type should be, how many rows/observations, etc.). </w:t>
       </w:r>
     </w:p>
     <w:p>
@@ -260,7 +210,7 @@
         <w:pStyle w:val="ListParagraph"/>
         <w:numPr>
           <w:ilvl w:val="0"/>
-          <w:numId w:val="1"/>
+          <w:numId w:val="2"/>
         </w:numPr>
         <w:shd w:val="clear" w:color="auto" w:fill="FFFFFF"/>
         <w:spacing w:after="150"/>
@@ -280,27 +230,7 @@
           <w:szCs w:val="21"/>
           <w:lang w:eastAsia="zh-CN"/>
         </w:rPr>
-        <w:t xml:space="preserve">There are </w:t>
-      </w:r>
-      <w:r>
-        <w:rPr>
-          <w:rFonts w:ascii="Helvetica" w:eastAsia="Times New Roman" w:hAnsi="Helvetica" w:cs="Helvetica"/>
-          <w:color w:val="2F5496" w:themeColor="accent1" w:themeShade="BF"/>
-          <w:sz w:val="21"/>
-          <w:szCs w:val="21"/>
-          <w:lang w:eastAsia="zh-CN"/>
-        </w:rPr>
-        <w:t>four variables in the dataset</w:t>
-      </w:r>
-      <w:r>
-        <w:rPr>
-          <w:rFonts w:ascii="Helvetica" w:eastAsia="Times New Roman" w:hAnsi="Helvetica" w:cs="Helvetica"/>
-          <w:color w:val="2F5496" w:themeColor="accent1" w:themeShade="BF"/>
-          <w:sz w:val="21"/>
-          <w:szCs w:val="21"/>
-          <w:lang w:eastAsia="zh-CN"/>
-        </w:rPr>
-        <w:t xml:space="preserve">: </w:t>
+        <w:t xml:space="preserve">There are four variables in the dataset: </w:t>
       </w:r>
       <w:proofErr w:type="spellStart"/>
       <w:r>
@@ -342,7 +272,7 @@
         <w:pStyle w:val="ListParagraph"/>
         <w:numPr>
           <w:ilvl w:val="0"/>
-          <w:numId w:val="1"/>
+          <w:numId w:val="2"/>
         </w:numPr>
         <w:shd w:val="clear" w:color="auto" w:fill="FFFFFF"/>
         <w:spacing w:after="150"/>
@@ -370,7 +300,7 @@
         <w:pStyle w:val="ListParagraph"/>
         <w:numPr>
           <w:ilvl w:val="0"/>
-          <w:numId w:val="1"/>
+          <w:numId w:val="2"/>
         </w:numPr>
         <w:shd w:val="clear" w:color="auto" w:fill="FFFFFF"/>
         <w:spacing w:after="150"/>
@@ -505,17 +435,7 @@
           <w:szCs w:val="27"/>
           <w:lang w:eastAsia="zh-CN"/>
         </w:rPr>
-        <w:t>3. Describe and summarize the two key variables</w:t>
-      </w:r>
-      <w:r>
-        <w:rPr>
-          <w:rFonts w:ascii="inherit" w:eastAsia="Times New Roman" w:hAnsi="inherit" w:cs="Helvetica"/>
-          <w:color w:val="333333"/>
-          <w:sz w:val="27"/>
-          <w:szCs w:val="27"/>
-          <w:lang w:eastAsia="zh-CN"/>
-        </w:rPr>
-        <w:t xml:space="preserve"> (</w:t>
+        <w:t>3. Describe and summarize the two key variables (</w:t>
       </w:r>
       <w:r>
         <w:rPr>
@@ -578,7 +498,7 @@
         <w:pStyle w:val="ListParagraph"/>
         <w:numPr>
           <w:ilvl w:val="0"/>
-          <w:numId w:val="1"/>
+          <w:numId w:val="2"/>
         </w:numPr>
         <w:shd w:val="clear" w:color="auto" w:fill="FFFFFF"/>
         <w:spacing w:after="150"/>
@@ -601,179 +521,33 @@
         <w:t>There are 526 and 416 students in the treatment and control group, respectively.</w:t>
       </w:r>
     </w:p>
-    <w:tbl>
-      <w:tblPr>
-        <w:tblStyle w:val="TableGrid"/>
-        <w:tblW w:w="0" w:type="auto"/>
-        <w:tblInd w:w="607" w:type="dxa"/>
-        <w:tblLook w:val="04A0" w:firstRow="1" w:lastRow="0" w:firstColumn="1" w:lastColumn="0" w:noHBand="0" w:noVBand="1"/>
-      </w:tblPr>
-      <w:tblGrid>
-        <w:gridCol w:w="1638"/>
-        <w:gridCol w:w="2340"/>
-      </w:tblGrid>
-      <w:tr>
-        <w:tc>
-          <w:tcPr>
-            <w:tcW w:w="1638" w:type="dxa"/>
-          </w:tcPr>
-          <w:p>
-            <w:pPr>
-              <w:spacing w:after="150"/>
-              <w:rPr>
-                <w:rFonts w:ascii="Helvetica" w:eastAsia="Times New Roman" w:hAnsi="Helvetica" w:cs="Helvetica"/>
-                <w:color w:val="2F5496" w:themeColor="accent1" w:themeShade="BF"/>
-                <w:sz w:val="21"/>
-                <w:szCs w:val="21"/>
-                <w:lang w:eastAsia="zh-CN"/>
-              </w:rPr>
-            </w:pPr>
-            <w:r>
-              <w:rPr>
-                <w:rFonts w:ascii="Helvetica" w:eastAsia="Times New Roman" w:hAnsi="Helvetica" w:cs="Helvetica"/>
-                <w:color w:val="2F5496" w:themeColor="accent1" w:themeShade="BF"/>
-                <w:sz w:val="21"/>
-                <w:szCs w:val="21"/>
-                <w:lang w:eastAsia="zh-CN"/>
-              </w:rPr>
-              <w:t xml:space="preserve">Control </w:t>
-            </w:r>
-            <w:r>
-              <w:rPr>
-                <w:rFonts w:ascii="Helvetica" w:eastAsia="Times New Roman" w:hAnsi="Helvetica" w:cs="Helvetica"/>
-                <w:color w:val="2F5496" w:themeColor="accent1" w:themeShade="BF"/>
-                <w:sz w:val="21"/>
-                <w:szCs w:val="21"/>
-                <w:lang w:eastAsia="zh-CN"/>
-              </w:rPr>
-              <w:t>group</w:t>
-            </w:r>
-            <w:r>
-              <w:rPr>
-                <w:rFonts w:ascii="Helvetica" w:eastAsia="Times New Roman" w:hAnsi="Helvetica" w:cs="Helvetica"/>
-                <w:color w:val="2F5496" w:themeColor="accent1" w:themeShade="BF"/>
-                <w:sz w:val="21"/>
-                <w:szCs w:val="21"/>
-                <w:lang w:eastAsia="zh-CN"/>
-              </w:rPr>
-              <w:t xml:space="preserve">  </w:t>
-            </w:r>
-          </w:p>
-        </w:tc>
-        <w:tc>
-          <w:tcPr>
-            <w:tcW w:w="2340" w:type="dxa"/>
-          </w:tcPr>
-          <w:p>
-            <w:pPr>
-              <w:spacing w:after="150"/>
-              <w:rPr>
-                <w:rFonts w:ascii="Helvetica" w:eastAsia="Times New Roman" w:hAnsi="Helvetica" w:cs="Helvetica"/>
-                <w:color w:val="2F5496" w:themeColor="accent1" w:themeShade="BF"/>
-                <w:sz w:val="21"/>
-                <w:szCs w:val="21"/>
-                <w:lang w:eastAsia="zh-CN"/>
-              </w:rPr>
-            </w:pPr>
-            <w:r>
-              <w:rPr>
-                <w:rFonts w:ascii="Helvetica" w:eastAsia="Times New Roman" w:hAnsi="Helvetica" w:cs="Helvetica"/>
-                <w:color w:val="2F5496" w:themeColor="accent1" w:themeShade="BF"/>
-                <w:sz w:val="21"/>
-                <w:szCs w:val="21"/>
-                <w:lang w:eastAsia="zh-CN"/>
-              </w:rPr>
-              <w:t>Treat</w:t>
-            </w:r>
-            <w:r>
-              <w:rPr>
-                <w:rFonts w:ascii="Helvetica" w:eastAsia="Times New Roman" w:hAnsi="Helvetica" w:cs="Helvetica"/>
-                <w:color w:val="2F5496" w:themeColor="accent1" w:themeShade="BF"/>
-                <w:sz w:val="21"/>
-                <w:szCs w:val="21"/>
-                <w:lang w:eastAsia="zh-CN"/>
-              </w:rPr>
-              <w:t>ment group</w:t>
-            </w:r>
-          </w:p>
-        </w:tc>
-      </w:tr>
-      <w:tr>
-        <w:tc>
-          <w:tcPr>
-            <w:tcW w:w="1638" w:type="dxa"/>
-          </w:tcPr>
-          <w:p>
-            <w:pPr>
-              <w:spacing w:after="150"/>
-              <w:rPr>
-                <w:rFonts w:ascii="Helvetica" w:eastAsia="Times New Roman" w:hAnsi="Helvetica" w:cs="Helvetica"/>
-                <w:color w:val="2F5496" w:themeColor="accent1" w:themeShade="BF"/>
-                <w:sz w:val="21"/>
-                <w:szCs w:val="21"/>
-                <w:lang w:eastAsia="zh-CN"/>
-              </w:rPr>
-            </w:pPr>
-            <w:r>
-              <w:rPr>
-                <w:rFonts w:ascii="Helvetica" w:eastAsia="Times New Roman" w:hAnsi="Helvetica" w:cs="Helvetica"/>
-                <w:color w:val="2F5496" w:themeColor="accent1" w:themeShade="BF"/>
-                <w:sz w:val="21"/>
-                <w:szCs w:val="21"/>
-                <w:lang w:eastAsia="zh-CN"/>
-              </w:rPr>
-              <w:t>416</w:t>
-            </w:r>
-          </w:p>
-        </w:tc>
-        <w:tc>
-          <w:tcPr>
-            <w:tcW w:w="2340" w:type="dxa"/>
-          </w:tcPr>
-          <w:p>
-            <w:pPr>
-              <w:spacing w:after="150"/>
-              <w:rPr>
-                <w:rFonts w:ascii="Helvetica" w:eastAsia="Times New Roman" w:hAnsi="Helvetica" w:cs="Helvetica"/>
-                <w:color w:val="2F5496" w:themeColor="accent1" w:themeShade="BF"/>
-                <w:sz w:val="21"/>
-                <w:szCs w:val="21"/>
-                <w:lang w:eastAsia="zh-CN"/>
-              </w:rPr>
-            </w:pPr>
-            <w:r>
-              <w:rPr>
-                <w:rFonts w:ascii="Helvetica" w:eastAsia="Times New Roman" w:hAnsi="Helvetica" w:cs="Helvetica"/>
-                <w:color w:val="2F5496" w:themeColor="accent1" w:themeShade="BF"/>
-                <w:sz w:val="21"/>
-                <w:szCs w:val="21"/>
-                <w:lang w:eastAsia="zh-CN"/>
-              </w:rPr>
-              <w:t>526</w:t>
-            </w:r>
-          </w:p>
-        </w:tc>
-      </w:tr>
-    </w:tbl>
     <w:p>
       <w:pPr>
         <w:shd w:val="clear" w:color="auto" w:fill="FFFFFF"/>
         <w:spacing w:after="150"/>
-        <w:rPr>
-          <w:rFonts w:ascii="Helvetica" w:eastAsia="Times New Roman" w:hAnsi="Helvetica" w:cs="Helvetica"/>
-          <w:color w:val="333333"/>
-          <w:sz w:val="21"/>
-          <w:szCs w:val="21"/>
-          <w:lang w:eastAsia="zh-CN"/>
-        </w:rPr>
-      </w:pPr>
-      <w:r>
-        <w:lastRenderedPageBreak/>
+        <w:ind w:left="360"/>
+        <w:rPr>
+          <w:rFonts w:ascii="Helvetica" w:eastAsia="Times New Roman" w:hAnsi="Helvetica" w:cs="Helvetica"/>
+          <w:color w:val="2F5496" w:themeColor="accent1" w:themeShade="BF"/>
+          <w:sz w:val="21"/>
+          <w:szCs w:val="21"/>
+          <w:lang w:eastAsia="zh-CN"/>
+        </w:rPr>
+      </w:pPr>
+      <w:r>
+        <w:rPr>
+          <w:rFonts w:ascii="Helvetica" w:eastAsia="Times New Roman" w:hAnsi="Helvetica" w:cs="Helvetica"/>
+          <w:noProof/>
+          <w:color w:val="2F5496" w:themeColor="accent1" w:themeShade="BF"/>
+          <w:sz w:val="21"/>
+          <w:szCs w:val="21"/>
+          <w:lang w:eastAsia="zh-CN"/>
+        </w:rPr>
         <w:drawing>
-          <wp:inline distT="0" distB="0" distL="0" distR="0" wp14:anchorId="2FE9A65C" wp14:editId="067B7C57">
-            <wp:extent cx="5400422" cy="4591050"/>
-            <wp:effectExtent l="0" t="0" r="0" b="0"/>
-            <wp:docPr id="1" name="Picture 1"/>
+          <wp:inline distT="0" distB="0" distL="0" distR="0" wp14:anchorId="3520AE8D" wp14:editId="3D026573">
+            <wp:extent cx="2457450" cy="390525"/>
+            <wp:effectExtent l="0" t="0" r="0" b="9525"/>
+            <wp:docPr id="5" name="Picture 5"/>
             <wp:cNvGraphicFramePr>
               <a:graphicFrameLocks xmlns:a="http://schemas.openxmlformats.org/drawingml/2006/main" noChangeAspect="1"/>
             </wp:cNvGraphicFramePr>
@@ -781,23 +555,36 @@
               <a:graphicData uri="http://schemas.openxmlformats.org/drawingml/2006/picture">
                 <pic:pic xmlns:pic="http://schemas.openxmlformats.org/drawingml/2006/picture">
                   <pic:nvPicPr>
-                    <pic:cNvPr id="1" name=""/>
-                    <pic:cNvPicPr/>
+                    <pic:cNvPr id="0" name="Picture 3"/>
+                    <pic:cNvPicPr>
+                      <a:picLocks noChangeAspect="1" noChangeArrowheads="1"/>
+                    </pic:cNvPicPr>
                   </pic:nvPicPr>
                   <pic:blipFill>
-                    <a:blip r:embed="rId6"/>
+                    <a:blip r:embed="rId6">
+                      <a:extLst>
+                        <a:ext uri="{28A0092B-C50C-407E-A947-70E740481C1C}">
+                          <a14:useLocalDpi xmlns:a14="http://schemas.microsoft.com/office/drawing/2010/main" val="0"/>
+                        </a:ext>
+                      </a:extLst>
+                    </a:blip>
+                    <a:srcRect/>
                     <a:stretch>
                       <a:fillRect/>
                     </a:stretch>
                   </pic:blipFill>
-                  <pic:spPr>
+                  <pic:spPr bwMode="auto">
                     <a:xfrm>
                       <a:off x="0" y="0"/>
-                      <a:ext cx="5414800" cy="4603273"/>
+                      <a:ext cx="2457450" cy="390525"/>
                     </a:xfrm>
                     <a:prstGeom prst="rect">
                       <a:avLst/>
                     </a:prstGeom>
+                    <a:noFill/>
+                    <a:ln>
+                      <a:noFill/>
+                    </a:ln>
                   </pic:spPr>
                 </pic:pic>
               </a:graphicData>
@@ -820,387 +607,14 @@
       </w:pPr>
       <w:r>
         <w:rPr>
-          <w:rFonts w:ascii="Helvetica" w:eastAsia="Times New Roman" w:hAnsi="Helvetica" w:cs="Helvetica"/>
-          <w:color w:val="333333"/>
-          <w:sz w:val="21"/>
-          <w:szCs w:val="21"/>
-          <w:lang w:eastAsia="zh-CN"/>
-        </w:rPr>
-        <w:t xml:space="preserve">3.2. </w:t>
-      </w:r>
-      <w:r>
-        <w:rPr>
-          <w:rFonts w:ascii="Helvetica" w:eastAsia="Times New Roman" w:hAnsi="Helvetica" w:cs="Helvetica"/>
-          <w:color w:val="333333"/>
-          <w:sz w:val="21"/>
-          <w:szCs w:val="21"/>
-          <w:lang w:eastAsia="zh-CN"/>
-        </w:rPr>
-        <w:t>What proportion</w:t>
-      </w:r>
-      <w:r>
-        <w:rPr>
-          <w:rFonts w:ascii="Helvetica" w:eastAsia="Times New Roman" w:hAnsi="Helvetica" w:cs="Helvetica"/>
-          <w:color w:val="333333"/>
-          <w:sz w:val="21"/>
-          <w:szCs w:val="21"/>
-          <w:lang w:eastAsia="zh-CN"/>
-        </w:rPr>
-        <w:t> of students were chronically absent? Provide your response and create a table AND a figure to demonstrate your answer. Does this seem like a large or small proportion? </w:t>
-      </w:r>
-      <w:r>
-        <w:rPr>
-          <w:rFonts w:ascii="Helvetica" w:eastAsia="Times New Roman" w:hAnsi="Helvetica" w:cs="Helvetica"/>
-          <w:i/>
-          <w:iCs/>
-          <w:color w:val="333333"/>
-          <w:sz w:val="21"/>
-          <w:szCs w:val="21"/>
-          <w:lang w:eastAsia="zh-CN"/>
-        </w:rPr>
-        <w:t>Make sure to label all parts of your figure</w:t>
-      </w:r>
-    </w:p>
-    <w:p>
-      <w:pPr>
-        <w:pStyle w:val="ListParagraph"/>
-        <w:numPr>
-          <w:ilvl w:val="0"/>
-          <w:numId w:val="1"/>
-        </w:numPr>
-        <w:rPr>
-          <w:rFonts w:ascii="Helvetica" w:eastAsia="Times New Roman" w:hAnsi="Helvetica" w:cs="Helvetica"/>
-          <w:color w:val="2F5496" w:themeColor="accent1" w:themeShade="BF"/>
-          <w:sz w:val="21"/>
-          <w:szCs w:val="21"/>
-          <w:lang w:eastAsia="zh-CN"/>
-        </w:rPr>
-      </w:pPr>
-      <w:r>
-        <w:rPr>
-          <w:rFonts w:ascii="Helvetica" w:eastAsia="Times New Roman" w:hAnsi="Helvetica" w:cs="Helvetica"/>
-          <w:color w:val="2F5496" w:themeColor="accent1" w:themeShade="BF"/>
-          <w:sz w:val="21"/>
-          <w:szCs w:val="21"/>
-          <w:lang w:eastAsia="zh-CN"/>
-        </w:rPr>
-        <w:t>About 18% of the sample students were chronically absent.</w:t>
-      </w:r>
-      <w:r>
-        <w:rPr>
-          <w:rFonts w:ascii="Helvetica" w:eastAsia="Times New Roman" w:hAnsi="Helvetica" w:cs="Helvetica"/>
-          <w:color w:val="2F5496" w:themeColor="accent1" w:themeShade="BF"/>
-          <w:sz w:val="21"/>
-          <w:szCs w:val="21"/>
-          <w:lang w:eastAsia="zh-CN"/>
-        </w:rPr>
-        <w:t xml:space="preserve"> </w:t>
-      </w:r>
-    </w:p>
-    <w:p>
-      <w:pPr>
-        <w:pStyle w:val="ListParagraph"/>
-        <w:numPr>
-          <w:ilvl w:val="0"/>
-          <w:numId w:val="1"/>
-        </w:numPr>
-        <w:rPr>
-          <w:rFonts w:ascii="Helvetica" w:eastAsia="Times New Roman" w:hAnsi="Helvetica" w:cs="Helvetica"/>
-          <w:color w:val="2F5496" w:themeColor="accent1" w:themeShade="BF"/>
-          <w:sz w:val="21"/>
-          <w:szCs w:val="21"/>
-          <w:lang w:eastAsia="zh-CN"/>
-        </w:rPr>
-      </w:pPr>
-      <w:r>
-        <w:rPr>
-          <w:rFonts w:ascii="Helvetica" w:eastAsia="Times New Roman" w:hAnsi="Helvetica" w:cs="Helvetica"/>
-          <w:color w:val="2F5496" w:themeColor="accent1" w:themeShade="BF"/>
-          <w:sz w:val="21"/>
-          <w:szCs w:val="21"/>
-          <w:lang w:eastAsia="zh-CN"/>
-        </w:rPr>
-        <w:t xml:space="preserve">I would say this is </w:t>
-      </w:r>
-      <w:r>
-        <w:rPr>
-          <w:rFonts w:ascii="Helvetica" w:eastAsia="Times New Roman" w:hAnsi="Helvetica" w:cs="Helvetica"/>
-          <w:color w:val="2F5496" w:themeColor="accent1" w:themeShade="BF"/>
-          <w:sz w:val="21"/>
-          <w:szCs w:val="21"/>
-          <w:lang w:eastAsia="zh-CN"/>
-        </w:rPr>
-        <w:t xml:space="preserve">a normal proportion of chronic absenteeism for pre-K children (e.g., </w:t>
-      </w:r>
-      <w:r>
-        <w:rPr>
-          <w:rFonts w:ascii="Helvetica" w:eastAsia="Times New Roman" w:hAnsi="Helvetica" w:cs="Helvetica"/>
-          <w:color w:val="2F5496" w:themeColor="accent1" w:themeShade="BF"/>
-          <w:sz w:val="21"/>
-          <w:szCs w:val="21"/>
-          <w:lang w:eastAsia="zh-CN"/>
-        </w:rPr>
-        <w:t>12% for Head Start children in</w:t>
-      </w:r>
-      <w:r>
-        <w:rPr>
-          <w:rFonts w:ascii="Helvetica" w:eastAsia="Times New Roman" w:hAnsi="Helvetica" w:cs="Helvetica"/>
-          <w:color w:val="2F5496" w:themeColor="accent1" w:themeShade="BF"/>
-          <w:sz w:val="21"/>
-          <w:szCs w:val="21"/>
-          <w:lang w:eastAsia="zh-CN"/>
-        </w:rPr>
-        <w:t xml:space="preserve"> </w:t>
-      </w:r>
-      <w:hyperlink r:id="rId7" w:history="1">
-        <w:r>
-          <w:rPr>
-            <w:rStyle w:val="Hyperlink"/>
-            <w:rFonts w:ascii="Helvetica" w:eastAsia="Times New Roman" w:hAnsi="Helvetica" w:cs="Helvetica"/>
-            <w:sz w:val="21"/>
-            <w:szCs w:val="21"/>
-            <w:lang w:eastAsia="zh-CN"/>
-            <w14:textFill>
-              <w14:solidFill>
-                <w14:srgbClr w14:val="0000FF">
-                  <w14:lumMod w14:val="75000"/>
-                </w14:srgbClr>
-              </w14:solidFill>
-            </w14:textFill>
-          </w:rPr>
-          <w:t xml:space="preserve">a </w:t>
-        </w:r>
-        <w:r>
-          <w:rPr>
-            <w:rStyle w:val="Hyperlink"/>
-            <w:rFonts w:ascii="Helvetica" w:eastAsia="Times New Roman" w:hAnsi="Helvetica" w:cs="Helvetica"/>
-            <w:sz w:val="21"/>
-            <w:szCs w:val="21"/>
-            <w:lang w:eastAsia="zh-CN"/>
-            <w14:textFill>
-              <w14:solidFill>
-                <w14:srgbClr w14:val="0000FF">
-                  <w14:lumMod w14:val="75000"/>
-                </w14:srgbClr>
-              </w14:solidFill>
-            </w14:textFill>
-          </w:rPr>
-          <w:t>national</w:t>
-        </w:r>
-        <w:r>
-          <w:rPr>
-            <w:rStyle w:val="Hyperlink"/>
-            <w:rFonts w:ascii="Helvetica" w:eastAsia="Times New Roman" w:hAnsi="Helvetica" w:cs="Helvetica"/>
-            <w:sz w:val="21"/>
-            <w:szCs w:val="21"/>
-            <w:lang w:eastAsia="zh-CN"/>
-            <w14:textFill>
-              <w14:solidFill>
-                <w14:srgbClr w14:val="0000FF">
-                  <w14:lumMod w14:val="75000"/>
-                </w14:srgbClr>
-              </w14:solidFill>
-            </w14:textFill>
-          </w:rPr>
-          <w:t xml:space="preserve"> study</w:t>
-        </w:r>
-      </w:hyperlink>
-      <w:r>
-        <w:rPr>
-          <w:rFonts w:ascii="Helvetica" w:eastAsia="Times New Roman" w:hAnsi="Helvetica" w:cs="Helvetica"/>
-          <w:color w:val="2F5496" w:themeColor="accent1" w:themeShade="BF"/>
-          <w:sz w:val="21"/>
-          <w:szCs w:val="21"/>
-          <w:lang w:eastAsia="zh-CN"/>
-        </w:rPr>
-        <w:t>)</w:t>
-      </w:r>
-    </w:p>
-    <w:p>
-      <w:pPr>
-        <w:pStyle w:val="ListParagraph"/>
-        <w:rPr>
-          <w:rFonts w:ascii="Helvetica" w:eastAsia="Times New Roman" w:hAnsi="Helvetica" w:cs="Helvetica"/>
-          <w:color w:val="2F5496" w:themeColor="accent1" w:themeShade="BF"/>
-          <w:sz w:val="21"/>
-          <w:szCs w:val="21"/>
-          <w:lang w:eastAsia="zh-CN"/>
-        </w:rPr>
-      </w:pPr>
-    </w:p>
-    <w:tbl>
-      <w:tblPr>
-        <w:tblStyle w:val="TableGrid"/>
-        <w:tblW w:w="0" w:type="auto"/>
-        <w:tblInd w:w="607" w:type="dxa"/>
-        <w:tblLook w:val="04A0" w:firstRow="1" w:lastRow="0" w:firstColumn="1" w:lastColumn="0" w:noHBand="0" w:noVBand="1"/>
-      </w:tblPr>
-      <w:tblGrid>
-        <w:gridCol w:w="1638"/>
-        <w:gridCol w:w="2250"/>
-      </w:tblGrid>
-      <w:tr>
-        <w:tc>
-          <w:tcPr>
-            <w:tcW w:w="1638" w:type="dxa"/>
-          </w:tcPr>
-          <w:p>
-            <w:pPr>
-              <w:spacing w:after="150"/>
-              <w:rPr>
-                <w:rFonts w:ascii="Helvetica" w:eastAsia="Times New Roman" w:hAnsi="Helvetica" w:cs="Helvetica"/>
-                <w:color w:val="2F5496" w:themeColor="accent1" w:themeShade="BF"/>
-                <w:sz w:val="21"/>
-                <w:szCs w:val="21"/>
-                <w:lang w:eastAsia="zh-CN"/>
-              </w:rPr>
-            </w:pPr>
-            <w:r>
-              <w:rPr>
-                <w:rFonts w:ascii="Helvetica" w:eastAsia="Times New Roman" w:hAnsi="Helvetica" w:cs="Helvetica"/>
-                <w:color w:val="2F5496" w:themeColor="accent1" w:themeShade="BF"/>
-                <w:sz w:val="21"/>
-                <w:szCs w:val="21"/>
-                <w:lang w:eastAsia="zh-CN"/>
-              </w:rPr>
-              <w:t xml:space="preserve">Control </w:t>
-            </w:r>
-            <w:r>
-              <w:rPr>
-                <w:rFonts w:ascii="Helvetica" w:eastAsia="Times New Roman" w:hAnsi="Helvetica" w:cs="Helvetica"/>
-                <w:color w:val="2F5496" w:themeColor="accent1" w:themeShade="BF"/>
-                <w:sz w:val="21"/>
-                <w:szCs w:val="21"/>
-                <w:lang w:eastAsia="zh-CN"/>
-              </w:rPr>
-              <w:t>group</w:t>
-            </w:r>
-          </w:p>
-        </w:tc>
-        <w:tc>
-          <w:tcPr>
-            <w:tcW w:w="2250" w:type="dxa"/>
-          </w:tcPr>
-          <w:p>
-            <w:pPr>
-              <w:spacing w:after="150"/>
-              <w:rPr>
-                <w:rFonts w:ascii="Helvetica" w:eastAsia="Times New Roman" w:hAnsi="Helvetica" w:cs="Helvetica"/>
-                <w:color w:val="2F5496" w:themeColor="accent1" w:themeShade="BF"/>
-                <w:sz w:val="21"/>
-                <w:szCs w:val="21"/>
-                <w:lang w:eastAsia="zh-CN"/>
-              </w:rPr>
-            </w:pPr>
-            <w:r>
-              <w:rPr>
-                <w:rFonts w:ascii="Helvetica" w:eastAsia="Times New Roman" w:hAnsi="Helvetica" w:cs="Helvetica"/>
-                <w:color w:val="2F5496" w:themeColor="accent1" w:themeShade="BF"/>
-                <w:sz w:val="21"/>
-                <w:szCs w:val="21"/>
-                <w:lang w:eastAsia="zh-CN"/>
-              </w:rPr>
-              <w:t>Treat</w:t>
-            </w:r>
-            <w:r>
-              <w:rPr>
-                <w:rFonts w:ascii="Helvetica" w:eastAsia="Times New Roman" w:hAnsi="Helvetica" w:cs="Helvetica"/>
-                <w:color w:val="2F5496" w:themeColor="accent1" w:themeShade="BF"/>
-                <w:sz w:val="21"/>
-                <w:szCs w:val="21"/>
-                <w:lang w:eastAsia="zh-CN"/>
-              </w:rPr>
-              <w:t>ment group</w:t>
-            </w:r>
-          </w:p>
-        </w:tc>
-      </w:tr>
-      <w:tr>
-        <w:tc>
-          <w:tcPr>
-            <w:tcW w:w="1638" w:type="dxa"/>
-          </w:tcPr>
-          <w:p>
-            <w:pPr>
-              <w:spacing w:after="150"/>
-              <w:rPr>
-                <w:rFonts w:ascii="Helvetica" w:eastAsia="Times New Roman" w:hAnsi="Helvetica" w:cs="Helvetica"/>
-                <w:color w:val="2F5496" w:themeColor="accent1" w:themeShade="BF"/>
-                <w:sz w:val="21"/>
-                <w:szCs w:val="21"/>
-                <w:lang w:eastAsia="zh-CN"/>
-              </w:rPr>
-            </w:pPr>
-            <w:r>
-              <w:rPr>
-                <w:rFonts w:ascii="Helvetica" w:eastAsia="Times New Roman" w:hAnsi="Helvetica" w:cs="Helvetica"/>
-                <w:color w:val="2F5496" w:themeColor="accent1" w:themeShade="BF"/>
-                <w:sz w:val="21"/>
-                <w:szCs w:val="21"/>
-                <w:lang w:eastAsia="zh-CN"/>
-              </w:rPr>
-              <w:t>0.82</w:t>
-            </w:r>
-          </w:p>
-        </w:tc>
-        <w:tc>
-          <w:tcPr>
-            <w:tcW w:w="2250" w:type="dxa"/>
-          </w:tcPr>
-          <w:p>
-            <w:pPr>
-              <w:spacing w:after="150"/>
-              <w:rPr>
-                <w:rFonts w:ascii="Helvetica" w:eastAsia="Times New Roman" w:hAnsi="Helvetica" w:cs="Helvetica"/>
-                <w:color w:val="2F5496" w:themeColor="accent1" w:themeShade="BF"/>
-                <w:sz w:val="21"/>
-                <w:szCs w:val="21"/>
-                <w:lang w:eastAsia="zh-CN"/>
-              </w:rPr>
-            </w:pPr>
-            <w:r>
-              <w:rPr>
-                <w:rFonts w:ascii="Helvetica" w:eastAsia="Times New Roman" w:hAnsi="Helvetica" w:cs="Helvetica"/>
-                <w:color w:val="2F5496" w:themeColor="accent1" w:themeShade="BF"/>
-                <w:sz w:val="21"/>
-                <w:szCs w:val="21"/>
-                <w:lang w:eastAsia="zh-CN"/>
-              </w:rPr>
-              <w:t>0.18</w:t>
-            </w:r>
-          </w:p>
-        </w:tc>
-      </w:tr>
-    </w:tbl>
-    <w:p>
-      <w:pPr>
-        <w:rPr>
-          <w:rFonts w:ascii="Helvetica" w:eastAsia="Times New Roman" w:hAnsi="Helvetica" w:cs="Helvetica"/>
-          <w:color w:val="2F5496" w:themeColor="accent1" w:themeShade="BF"/>
-          <w:sz w:val="21"/>
-          <w:szCs w:val="21"/>
-          <w:lang w:eastAsia="zh-CN"/>
-        </w:rPr>
-      </w:pPr>
-    </w:p>
-    <w:p>
-      <w:pPr>
-        <w:jc w:val="center"/>
-        <w:rPr>
-          <w:rFonts w:ascii="Helvetica" w:eastAsia="Times New Roman" w:hAnsi="Helvetica" w:cs="Helvetica"/>
-          <w:color w:val="2F5496" w:themeColor="accent1" w:themeShade="BF"/>
-          <w:sz w:val="21"/>
-          <w:szCs w:val="21"/>
-          <w:lang w:eastAsia="zh-CN"/>
-        </w:rPr>
-      </w:pPr>
-      <w:r>
+          <w:noProof/>
+        </w:rPr>
         <w:lastRenderedPageBreak/>
         <w:drawing>
-          <wp:inline distT="0" distB="0" distL="0" distR="0" wp14:anchorId="2413A673" wp14:editId="5A5F61A1">
-            <wp:extent cx="5943600" cy="5176520"/>
-            <wp:effectExtent l="0" t="0" r="0" b="5080"/>
-            <wp:docPr id="6" name="Picture 6" descr="Chart&#10;&#10;Description automatically generated"/>
+          <wp:inline distT="0" distB="0" distL="0" distR="0" wp14:anchorId="41D5162A" wp14:editId="5A4E9BE9">
+            <wp:extent cx="5400675" cy="4591050"/>
+            <wp:effectExtent l="0" t="0" r="9525" b="0"/>
+            <wp:docPr id="4" name="Picture 4" descr="Chart&#10;&#10;Description automatically generated"/>
             <wp:cNvGraphicFramePr>
               <a:graphicFrameLocks xmlns:a="http://schemas.openxmlformats.org/drawingml/2006/main" noChangeAspect="1"/>
             </wp:cNvGraphicFramePr>
@@ -1208,23 +622,36 @@
               <a:graphicData uri="http://schemas.openxmlformats.org/drawingml/2006/picture">
                 <pic:pic xmlns:pic="http://schemas.openxmlformats.org/drawingml/2006/picture">
                   <pic:nvPicPr>
-                    <pic:cNvPr id="6" name="Picture 6" descr="Chart&#10;&#10;Description automatically generated"/>
-                    <pic:cNvPicPr/>
+                    <pic:cNvPr id="4" name="Picture 4" descr="Chart&#10;&#10;Description automatically generated"/>
+                    <pic:cNvPicPr>
+                      <a:picLocks noChangeAspect="1" noChangeArrowheads="1"/>
+                    </pic:cNvPicPr>
                   </pic:nvPicPr>
                   <pic:blipFill>
-                    <a:blip r:embed="rId8"/>
+                    <a:blip r:embed="rId7">
+                      <a:extLst>
+                        <a:ext uri="{28A0092B-C50C-407E-A947-70E740481C1C}">
+                          <a14:useLocalDpi xmlns:a14="http://schemas.microsoft.com/office/drawing/2010/main" val="0"/>
+                        </a:ext>
+                      </a:extLst>
+                    </a:blip>
+                    <a:srcRect/>
                     <a:stretch>
                       <a:fillRect/>
                     </a:stretch>
                   </pic:blipFill>
-                  <pic:spPr>
+                  <pic:spPr bwMode="auto">
                     <a:xfrm>
                       <a:off x="0" y="0"/>
-                      <a:ext cx="5943600" cy="5176520"/>
+                      <a:ext cx="5400675" cy="4591050"/>
                     </a:xfrm>
                     <a:prstGeom prst="rect">
                       <a:avLst/>
                     </a:prstGeom>
+                    <a:noFill/>
+                    <a:ln>
+                      <a:noFill/>
+                    </a:ln>
                   </pic:spPr>
                 </pic:pic>
               </a:graphicData>
@@ -1233,6 +660,264 @@
         </w:drawing>
       </w:r>
     </w:p>
+    <w:p>
+      <w:pPr>
+        <w:shd w:val="clear" w:color="auto" w:fill="FFFFFF"/>
+        <w:spacing w:after="150"/>
+        <w:rPr>
+          <w:rFonts w:ascii="Helvetica" w:eastAsia="Times New Roman" w:hAnsi="Helvetica" w:cs="Helvetica"/>
+          <w:color w:val="333333"/>
+          <w:sz w:val="21"/>
+          <w:szCs w:val="21"/>
+          <w:lang w:eastAsia="zh-CN"/>
+        </w:rPr>
+      </w:pPr>
+      <w:r>
+        <w:rPr>
+          <w:rFonts w:ascii="Helvetica" w:eastAsia="Times New Roman" w:hAnsi="Helvetica" w:cs="Helvetica"/>
+          <w:color w:val="333333"/>
+          <w:sz w:val="21"/>
+          <w:szCs w:val="21"/>
+          <w:lang w:eastAsia="zh-CN"/>
+        </w:rPr>
+        <w:t>3.2. What proportion of students were chronically absent? Provide your response and create a table AND a figure to demonstrate your answer. Does this seem like a large or small proportion? </w:t>
+      </w:r>
+      <w:r>
+        <w:rPr>
+          <w:rFonts w:ascii="Helvetica" w:eastAsia="Times New Roman" w:hAnsi="Helvetica" w:cs="Helvetica"/>
+          <w:i/>
+          <w:iCs/>
+          <w:color w:val="333333"/>
+          <w:sz w:val="21"/>
+          <w:szCs w:val="21"/>
+          <w:lang w:eastAsia="zh-CN"/>
+        </w:rPr>
+        <w:t>Make sure to label all parts of your figure</w:t>
+      </w:r>
+    </w:p>
+    <w:p>
+      <w:pPr>
+        <w:pStyle w:val="ListParagraph"/>
+        <w:numPr>
+          <w:ilvl w:val="0"/>
+          <w:numId w:val="2"/>
+        </w:numPr>
+        <w:rPr>
+          <w:rFonts w:ascii="Helvetica" w:eastAsia="Times New Roman" w:hAnsi="Helvetica" w:cs="Helvetica"/>
+          <w:color w:val="2F5496" w:themeColor="accent1" w:themeShade="BF"/>
+          <w:sz w:val="21"/>
+          <w:szCs w:val="21"/>
+          <w:lang w:eastAsia="zh-CN"/>
+        </w:rPr>
+      </w:pPr>
+      <w:r>
+        <w:rPr>
+          <w:rFonts w:ascii="Helvetica" w:eastAsia="Times New Roman" w:hAnsi="Helvetica" w:cs="Helvetica"/>
+          <w:color w:val="2F5496" w:themeColor="accent1" w:themeShade="BF"/>
+          <w:sz w:val="21"/>
+          <w:szCs w:val="21"/>
+          <w:lang w:eastAsia="zh-CN"/>
+        </w:rPr>
+        <w:t xml:space="preserve">About 18% of the sample students were chronically absent. </w:t>
+      </w:r>
+    </w:p>
+    <w:p>
+      <w:pPr>
+        <w:pStyle w:val="ListParagraph"/>
+        <w:numPr>
+          <w:ilvl w:val="0"/>
+          <w:numId w:val="2"/>
+        </w:numPr>
+        <w:rPr>
+          <w:rFonts w:ascii="Helvetica" w:eastAsia="Times New Roman" w:hAnsi="Helvetica" w:cs="Helvetica"/>
+          <w:color w:val="2F5496" w:themeColor="accent1" w:themeShade="BF"/>
+          <w:sz w:val="21"/>
+          <w:szCs w:val="21"/>
+          <w:lang w:eastAsia="zh-CN"/>
+        </w:rPr>
+      </w:pPr>
+      <w:r>
+        <w:rPr>
+          <w:rFonts w:ascii="Helvetica" w:eastAsia="Times New Roman" w:hAnsi="Helvetica" w:cs="Helvetica"/>
+          <w:color w:val="2F5496" w:themeColor="accent1" w:themeShade="BF"/>
+          <w:sz w:val="21"/>
+          <w:szCs w:val="21"/>
+          <w:lang w:eastAsia="zh-CN"/>
+        </w:rPr>
+        <w:t xml:space="preserve">I would say this is a normal proportion of chronic absenteeism for pre-K children (e.g., 12% for Head Start children in </w:t>
+      </w:r>
+      <w:hyperlink r:id="rId8" w:history="1">
+        <w:r>
+          <w:rPr>
+            <w:rStyle w:val="Hyperlink"/>
+            <w:rFonts w:ascii="Helvetica" w:eastAsia="Times New Roman" w:hAnsi="Helvetica" w:cs="Helvetica"/>
+            <w:color w:val="0000BF"/>
+            <w:sz w:val="21"/>
+            <w:szCs w:val="21"/>
+            <w:lang w:eastAsia="zh-CN"/>
+          </w:rPr>
+          <w:t>a national study</w:t>
+        </w:r>
+      </w:hyperlink>
+      <w:r>
+        <w:rPr>
+          <w:rFonts w:ascii="Helvetica" w:eastAsia="Times New Roman" w:hAnsi="Helvetica" w:cs="Helvetica"/>
+          <w:color w:val="2F5496" w:themeColor="accent1" w:themeShade="BF"/>
+          <w:sz w:val="21"/>
+          <w:szCs w:val="21"/>
+          <w:lang w:eastAsia="zh-CN"/>
+        </w:rPr>
+        <w:t>)</w:t>
+      </w:r>
+    </w:p>
+    <w:p>
+      <w:pPr>
+        <w:pStyle w:val="ListParagraph"/>
+        <w:rPr>
+          <w:rFonts w:ascii="Helvetica" w:eastAsia="Times New Roman" w:hAnsi="Helvetica" w:cs="Helvetica"/>
+          <w:color w:val="2F5496" w:themeColor="accent1" w:themeShade="BF"/>
+          <w:sz w:val="21"/>
+          <w:szCs w:val="21"/>
+          <w:lang w:eastAsia="zh-CN"/>
+        </w:rPr>
+      </w:pPr>
+    </w:p>
+    <w:p>
+      <w:pPr>
+        <w:rPr>
+          <w:rFonts w:ascii="Helvetica" w:eastAsia="Times New Roman" w:hAnsi="Helvetica" w:cs="Helvetica"/>
+          <w:color w:val="2F5496" w:themeColor="accent1" w:themeShade="BF"/>
+          <w:sz w:val="21"/>
+          <w:szCs w:val="21"/>
+          <w:lang w:eastAsia="zh-CN"/>
+        </w:rPr>
+      </w:pPr>
+      <w:r>
+        <w:rPr>
+          <w:rFonts w:ascii="Helvetica" w:eastAsia="Times New Roman" w:hAnsi="Helvetica" w:cs="Helvetica"/>
+          <w:noProof/>
+          <w:color w:val="2F5496" w:themeColor="accent1" w:themeShade="BF"/>
+          <w:sz w:val="21"/>
+          <w:szCs w:val="21"/>
+          <w:lang w:eastAsia="zh-CN"/>
+        </w:rPr>
+        <w:drawing>
+          <wp:inline distT="0" distB="0" distL="0" distR="0" wp14:anchorId="26C012EA" wp14:editId="5A686B04">
+            <wp:extent cx="914400" cy="409575"/>
+            <wp:effectExtent l="0" t="0" r="0" b="9525"/>
+            <wp:docPr id="3" name="Picture 3"/>
+            <wp:cNvGraphicFramePr>
+              <a:graphicFrameLocks xmlns:a="http://schemas.openxmlformats.org/drawingml/2006/main" noChangeAspect="1"/>
+            </wp:cNvGraphicFramePr>
+            <a:graphic xmlns:a="http://schemas.openxmlformats.org/drawingml/2006/main">
+              <a:graphicData uri="http://schemas.openxmlformats.org/drawingml/2006/picture">
+                <pic:pic xmlns:pic="http://schemas.openxmlformats.org/drawingml/2006/picture">
+                  <pic:nvPicPr>
+                    <pic:cNvPr id="0" name="Picture 4"/>
+                    <pic:cNvPicPr>
+                      <a:picLocks noChangeAspect="1" noChangeArrowheads="1"/>
+                    </pic:cNvPicPr>
+                  </pic:nvPicPr>
+                  <pic:blipFill>
+                    <a:blip r:embed="rId9">
+                      <a:extLst>
+                        <a:ext uri="{28A0092B-C50C-407E-A947-70E740481C1C}">
+                          <a14:useLocalDpi xmlns:a14="http://schemas.microsoft.com/office/drawing/2010/main" val="0"/>
+                        </a:ext>
+                      </a:extLst>
+                    </a:blip>
+                    <a:srcRect/>
+                    <a:stretch>
+                      <a:fillRect/>
+                    </a:stretch>
+                  </pic:blipFill>
+                  <pic:spPr bwMode="auto">
+                    <a:xfrm>
+                      <a:off x="0" y="0"/>
+                      <a:ext cx="914400" cy="409575"/>
+                    </a:xfrm>
+                    <a:prstGeom prst="rect">
+                      <a:avLst/>
+                    </a:prstGeom>
+                    <a:noFill/>
+                    <a:ln>
+                      <a:noFill/>
+                    </a:ln>
+                  </pic:spPr>
+                </pic:pic>
+              </a:graphicData>
+            </a:graphic>
+          </wp:inline>
+        </w:drawing>
+      </w:r>
+    </w:p>
+    <w:p>
+      <w:pPr>
+        <w:jc w:val="center"/>
+        <w:rPr>
+          <w:rFonts w:ascii="Helvetica" w:eastAsia="Times New Roman" w:hAnsi="Helvetica" w:cs="Helvetica"/>
+          <w:color w:val="2F5496" w:themeColor="accent1" w:themeShade="BF"/>
+          <w:sz w:val="21"/>
+          <w:szCs w:val="21"/>
+          <w:lang w:eastAsia="zh-CN"/>
+        </w:rPr>
+      </w:pPr>
+      <w:r>
+        <w:rPr>
+          <w:noProof/>
+        </w:rPr>
+        <w:lastRenderedPageBreak/>
+        <w:drawing>
+          <wp:inline distT="0" distB="0" distL="0" distR="0" wp14:anchorId="31A263B1" wp14:editId="0847F00C">
+            <wp:extent cx="5943600" cy="5181600"/>
+            <wp:effectExtent l="0" t="0" r="0" b="0"/>
+            <wp:docPr id="2" name="Picture 2" descr="Chart&#10;&#10;Description automatically generated"/>
+            <wp:cNvGraphicFramePr>
+              <a:graphicFrameLocks xmlns:a="http://schemas.openxmlformats.org/drawingml/2006/main" noChangeAspect="1"/>
+            </wp:cNvGraphicFramePr>
+            <a:graphic xmlns:a="http://schemas.openxmlformats.org/drawingml/2006/main">
+              <a:graphicData uri="http://schemas.openxmlformats.org/drawingml/2006/picture">
+                <pic:pic xmlns:pic="http://schemas.openxmlformats.org/drawingml/2006/picture">
+                  <pic:nvPicPr>
+                    <pic:cNvPr id="0" name="Picture 6" descr="Chart&#10;&#10;Description automatically generated"/>
+                    <pic:cNvPicPr>
+                      <a:picLocks noChangeAspect="1" noChangeArrowheads="1"/>
+                    </pic:cNvPicPr>
+                  </pic:nvPicPr>
+                  <pic:blipFill>
+                    <a:blip r:embed="rId10">
+                      <a:extLst>
+                        <a:ext uri="{28A0092B-C50C-407E-A947-70E740481C1C}">
+                          <a14:useLocalDpi xmlns:a14="http://schemas.microsoft.com/office/drawing/2010/main" val="0"/>
+                        </a:ext>
+                      </a:extLst>
+                    </a:blip>
+                    <a:srcRect/>
+                    <a:stretch>
+                      <a:fillRect/>
+                    </a:stretch>
+                  </pic:blipFill>
+                  <pic:spPr bwMode="auto">
+                    <a:xfrm>
+                      <a:off x="0" y="0"/>
+                      <a:ext cx="5943600" cy="5181600"/>
+                    </a:xfrm>
+                    <a:prstGeom prst="rect">
+                      <a:avLst/>
+                    </a:prstGeom>
+                    <a:noFill/>
+                    <a:ln>
+                      <a:noFill/>
+                    </a:ln>
+                  </pic:spPr>
+                </pic:pic>
+              </a:graphicData>
+            </a:graphic>
+          </wp:inline>
+        </w:drawing>
+      </w:r>
+    </w:p>
+    <w:p/>
     <w:sectPr>
       <w:pgSz w:w="12240" w:h="15840"/>
       <w:pgMar w:top="1440" w:right="1440" w:bottom="1440" w:left="1440" w:header="720" w:footer="720" w:gutter="0"/>
@@ -1360,6 +1045,18 @@
   </w:abstractNum>
   <w:num w:numId="1">
     <w:abstractNumId w:val="0"/>
+  </w:num>
+  <w:num w:numId="2">
+    <w:abstractNumId w:val="0"/>
+    <w:lvlOverride w:ilvl="0"/>
+    <w:lvlOverride w:ilvl="1"/>
+    <w:lvlOverride w:ilvl="2"/>
+    <w:lvlOverride w:ilvl="3"/>
+    <w:lvlOverride w:ilvl="4"/>
+    <w:lvlOverride w:ilvl="5"/>
+    <w:lvlOverride w:ilvl="6"/>
+    <w:lvlOverride w:ilvl="7"/>
+    <w:lvlOverride w:ilvl="8"/>
   </w:num>
 </w:numbering>
 </file>
@@ -1762,7 +1459,7 @@
   <w:style w:type="paragraph" w:default="1" w:styleId="Normal">
     <w:name w:val="Normal"/>
     <w:qFormat/>
-    <w:rsid w:val="00E52357"/>
+    <w:rsid w:val="008B128A"/>
     <w:pPr>
       <w:spacing w:after="0" w:line="240" w:lineRule="auto"/>
     </w:pPr>

</xml_diff>

<commit_message>
fix mistake in assignment01_key
</commit_message>
<xml_diff>
--- a/assignments/keys/assignment01_key.docx
+++ b/assignments/keys/assignment01_key.docx
@@ -123,19 +123,7 @@
           <w:szCs w:val="21"/>
           <w:shd w:val="clear" w:color="auto" w:fill="FFFFFF"/>
         </w:rPr>
-        <w:t xml:space="preserve">, create a project and save it. Go to the root directory of </w:t>
-      </w:r>
-      <w:bookmarkStart w:id="0" w:name="_GoBack"/>
-      <w:bookmarkEnd w:id="0"/>
-      <w:r>
-        <w:rPr>
-          <w:rFonts w:ascii="Helvetica" w:hAnsi="Helvetica" w:cs="Helvetica"/>
-          <w:color w:val="333333"/>
-          <w:sz w:val="21"/>
-          <w:szCs w:val="21"/>
-          <w:shd w:val="clear" w:color="auto" w:fill="FFFFFF"/>
-        </w:rPr>
-        <w:t>the project and create folders named: “Code”, “Data”, “Figures” and “Tables.” Download the </w:t>
+        <w:t>, create a project and save it. Go to the root directory of the project and create folders named: “Code”, “Data”, “Figures” and “Tables.” Download the </w:t>
       </w:r>
       <w:hyperlink r:id="rId7" w:history="1">
         <w:r>
@@ -753,18 +741,7 @@
           <w:szCs w:val="21"/>
           <w:shd w:val="clear" w:color="auto" w:fill="FFFFFF"/>
         </w:rPr>
-        <w:t>Make sure to label all parts of your figure!</w:t>
-      </w:r>
-      <w:r>
-        <w:rPr>
-          <w:rStyle w:val="Emphasis"/>
-          <w:rFonts w:ascii="Helvetica" w:hAnsi="Helvetica" w:cs="Helvetica"/>
-          <w:color w:val="333333"/>
-          <w:sz w:val="21"/>
-          <w:szCs w:val="21"/>
-          <w:shd w:val="clear" w:color="auto" w:fill="FFFFFF"/>
-        </w:rPr>
-        <w:t xml:space="preserve"> </w:t>
+        <w:t xml:space="preserve">Make sure to label all parts of your figure! </w:t>
       </w:r>
       <w:r>
         <w:rPr>
@@ -1078,7 +1055,6 @@
           <w:lang w:eastAsia="zh-CN"/>
         </w:rPr>
       </w:pPr>
-      <w:proofErr w:type="gramStart"/>
       <w:r>
         <w:rPr>
           <w:rFonts w:ascii="Helvetica" w:eastAsia="Times New Roman" w:hAnsi="Helvetica" w:cs="Helvetica"/>
@@ -1119,18 +1095,7 @@
           <w:szCs w:val="21"/>
           <w:shd w:val="clear" w:color="auto" w:fill="FFFFFF"/>
         </w:rPr>
-        <w:t> of students were chronically absent?</w:t>
-      </w:r>
-      <w:proofErr w:type="gramEnd"/>
-      <w:r>
-        <w:rPr>
-          <w:rFonts w:ascii="Helvetica" w:hAnsi="Helvetica" w:cs="Helvetica"/>
-          <w:color w:val="333333"/>
-          <w:sz w:val="21"/>
-          <w:szCs w:val="21"/>
-          <w:shd w:val="clear" w:color="auto" w:fill="FFFFFF"/>
-        </w:rPr>
-        <w:t xml:space="preserve"> Provide your response and create a table AND a figure to demonstrate your answer. Write one sentence indicating whether this seems like a large or small proportion to you. </w:t>
+        <w:t> of students were chronically absent? Provide your response and create a table AND a figure to demonstrate your answer. Write one sentence indicating whether this seems like a large or small proportion to you. </w:t>
       </w:r>
       <w:r>
         <w:rPr>
@@ -1184,17 +1149,59 @@
           <w:szCs w:val="21"/>
           <w:lang w:eastAsia="zh-CN"/>
         </w:rPr>
-        <w:t>Approximately 18 percent</w:t>
-      </w:r>
-      <w:r>
-        <w:rPr>
-          <w:rFonts w:ascii="Helvetica" w:eastAsia="Times New Roman" w:hAnsi="Helvetica" w:cs="Helvetica"/>
-          <w:color w:val="2F5496" w:themeColor="accent1" w:themeShade="BF"/>
-          <w:sz w:val="21"/>
-          <w:szCs w:val="21"/>
-          <w:lang w:eastAsia="zh-CN"/>
-        </w:rPr>
-        <w:t xml:space="preserve"> of the sample students were chronically absent. </w:t>
+        <w:t>The proportion of</w:t>
+      </w:r>
+      <w:r>
+        <w:rPr>
+          <w:rFonts w:ascii="Helvetica" w:eastAsia="Times New Roman" w:hAnsi="Helvetica" w:cs="Helvetica"/>
+          <w:color w:val="2F5496" w:themeColor="accent1" w:themeShade="BF"/>
+          <w:sz w:val="21"/>
+          <w:szCs w:val="21"/>
+          <w:lang w:eastAsia="zh-CN"/>
+        </w:rPr>
+        <w:t xml:space="preserve"> the sample students </w:t>
+      </w:r>
+      <w:r>
+        <w:rPr>
+          <w:rFonts w:ascii="Helvetica" w:eastAsia="Times New Roman" w:hAnsi="Helvetica" w:cs="Helvetica"/>
+          <w:color w:val="2F5496" w:themeColor="accent1" w:themeShade="BF"/>
+          <w:sz w:val="21"/>
+          <w:szCs w:val="21"/>
+          <w:lang w:eastAsia="zh-CN"/>
+        </w:rPr>
+        <w:t xml:space="preserve">who </w:t>
+      </w:r>
+      <w:r>
+        <w:rPr>
+          <w:rFonts w:ascii="Helvetica" w:eastAsia="Times New Roman" w:hAnsi="Helvetica" w:cs="Helvetica"/>
+          <w:color w:val="2F5496" w:themeColor="accent1" w:themeShade="BF"/>
+          <w:sz w:val="21"/>
+          <w:szCs w:val="21"/>
+          <w:lang w:eastAsia="zh-CN"/>
+        </w:rPr>
+        <w:t>were chronically absent</w:t>
+      </w:r>
+      <w:r>
+        <w:rPr>
+          <w:rFonts w:ascii="Helvetica" w:eastAsia="Times New Roman" w:hAnsi="Helvetica" w:cs="Helvetica"/>
+          <w:color w:val="2F5496" w:themeColor="accent1" w:themeShade="BF"/>
+          <w:sz w:val="21"/>
+          <w:szCs w:val="21"/>
+          <w:lang w:eastAsia="zh-CN"/>
+        </w:rPr>
+        <w:t xml:space="preserve"> is 0.18</w:t>
+      </w:r>
+      <w:bookmarkStart w:id="0" w:name="_GoBack"/>
+      <w:bookmarkEnd w:id="0"/>
+      <w:r>
+        <w:rPr>
+          <w:rFonts w:ascii="Helvetica" w:eastAsia="Times New Roman" w:hAnsi="Helvetica" w:cs="Helvetica"/>
+          <w:color w:val="2F5496" w:themeColor="accent1" w:themeShade="BF"/>
+          <w:sz w:val="21"/>
+          <w:szCs w:val="21"/>
+          <w:lang w:eastAsia="zh-CN"/>
+        </w:rPr>
+        <w:t xml:space="preserve">. </w:t>
       </w:r>
       <w:r>
         <w:rPr>
@@ -1519,7 +1526,7 @@
             <w:sz w:val="20"/>
             <w:szCs w:val="20"/>
           </w:rPr>
-          <w:t>1</w:t>
+          <w:t>3</w:t>
         </w:r>
         <w:r>
           <w:rPr>

</xml_diff>

<commit_message>
assignment 1 key and 2 posted
</commit_message>
<xml_diff>
--- a/assignments/keys/assignment01_key.docx
+++ b/assignments/keys/assignment01_key.docx
@@ -1,6 +1,6 @@
 
 <file path=word/document.xml><?xml version="1.0" encoding="utf-8"?>
-<w:document xmlns:wpc="http://schemas.microsoft.com/office/word/2010/wordprocessingCanvas" xmlns:cx="http://schemas.microsoft.com/office/drawing/2014/chartex" xmlns:cx1="http://schemas.microsoft.com/office/drawing/2015/9/8/chartex" xmlns:mc="http://schemas.openxmlformats.org/markup-compatibility/2006" xmlns:o="urn:schemas-microsoft-com:office:office" xmlns:r="http://schemas.openxmlformats.org/officeDocument/2006/relationships" xmlns:m="http://schemas.openxmlformats.org/officeDocument/2006/math" xmlns:v="urn:schemas-microsoft-com:vml" xmlns:wp14="http://schemas.microsoft.com/office/word/2010/wordprocessingDrawing" xmlns:wp="http://schemas.openxmlformats.org/drawingml/2006/wordprocessingDrawing" xmlns:w10="urn:schemas-microsoft-com:office:word" xmlns:w="http://schemas.openxmlformats.org/wordprocessingml/2006/main" xmlns:w14="http://schemas.microsoft.com/office/word/2010/wordml" xmlns:w15="http://schemas.microsoft.com/office/word/2012/wordml" xmlns:w16se="http://schemas.microsoft.com/office/word/2015/wordml/symex" xmlns:wpg="http://schemas.microsoft.com/office/word/2010/wordprocessingGroup" xmlns:wpi="http://schemas.microsoft.com/office/word/2010/wordprocessingInk" xmlns:wne="http://schemas.microsoft.com/office/word/2006/wordml" xmlns:wps="http://schemas.microsoft.com/office/word/2010/wordprocessingShape" mc:Ignorable="w14 w15 w16se wp14">
+<w:document xmlns:wpc="http://schemas.microsoft.com/office/word/2010/wordprocessingCanvas" xmlns:cx="http://schemas.microsoft.com/office/drawing/2014/chartex" xmlns:cx1="http://schemas.microsoft.com/office/drawing/2015/9/8/chartex" xmlns:cx2="http://schemas.microsoft.com/office/drawing/2015/10/21/chartex" xmlns:cx3="http://schemas.microsoft.com/office/drawing/2016/5/9/chartex" xmlns:cx4="http://schemas.microsoft.com/office/drawing/2016/5/10/chartex" xmlns:cx5="http://schemas.microsoft.com/office/drawing/2016/5/11/chartex" xmlns:cx6="http://schemas.microsoft.com/office/drawing/2016/5/12/chartex" xmlns:cx7="http://schemas.microsoft.com/office/drawing/2016/5/13/chartex" xmlns:cx8="http://schemas.microsoft.com/office/drawing/2016/5/14/chartex" xmlns:mc="http://schemas.openxmlformats.org/markup-compatibility/2006" xmlns:aink="http://schemas.microsoft.com/office/drawing/2016/ink" xmlns:am3d="http://schemas.microsoft.com/office/drawing/2017/model3d" xmlns:o="urn:schemas-microsoft-com:office:office" xmlns:oel="http://schemas.microsoft.com/office/2019/extlst" xmlns:r="http://schemas.openxmlformats.org/officeDocument/2006/relationships" xmlns:m="http://schemas.openxmlformats.org/officeDocument/2006/math" xmlns:v="urn:schemas-microsoft-com:vml" xmlns:wp14="http://schemas.microsoft.com/office/word/2010/wordprocessingDrawing" xmlns:wp="http://schemas.openxmlformats.org/drawingml/2006/wordprocessingDrawing" xmlns:w10="urn:schemas-microsoft-com:office:word" xmlns:w="http://schemas.openxmlformats.org/wordprocessingml/2006/main" xmlns:w14="http://schemas.microsoft.com/office/word/2010/wordml" xmlns:w15="http://schemas.microsoft.com/office/word/2012/wordml" xmlns:w16cex="http://schemas.microsoft.com/office/word/2018/wordml/cex" xmlns:w16cid="http://schemas.microsoft.com/office/word/2016/wordml/cid" xmlns:w16="http://schemas.microsoft.com/office/word/2018/wordml" xmlns:w16du="http://schemas.microsoft.com/office/word/2023/wordml/word16du" xmlns:w16sdtdh="http://schemas.microsoft.com/office/word/2020/wordml/sdtdatahash" xmlns:w16se="http://schemas.microsoft.com/office/word/2015/wordml/symex" xmlns:wpg="http://schemas.microsoft.com/office/word/2010/wordprocessingGroup" xmlns:wpi="http://schemas.microsoft.com/office/word/2010/wordprocessingInk" xmlns:wne="http://schemas.microsoft.com/office/word/2006/wordml" xmlns:wps="http://schemas.microsoft.com/office/word/2010/wordprocessingShape" mc:Ignorable="w14 w15 w16se w16cid w16 w16cex w16sdtdh w16du wp14">
   <w:body>
     <w:p>
       <w:pPr>
@@ -101,29 +101,7 @@
           <w:szCs w:val="21"/>
           <w:shd w:val="clear" w:color="auto" w:fill="FFFFFF"/>
         </w:rPr>
-        <w:t xml:space="preserve">Open your </w:t>
-      </w:r>
-      <w:proofErr w:type="spellStart"/>
-      <w:r>
-        <w:rPr>
-          <w:rFonts w:ascii="Helvetica" w:hAnsi="Helvetica" w:cs="Helvetica"/>
-          <w:color w:val="333333"/>
-          <w:sz w:val="21"/>
-          <w:szCs w:val="21"/>
-          <w:shd w:val="clear" w:color="auto" w:fill="FFFFFF"/>
-        </w:rPr>
-        <w:t>RStudio</w:t>
-      </w:r>
-      <w:proofErr w:type="spellEnd"/>
-      <w:r>
-        <w:rPr>
-          <w:rFonts w:ascii="Helvetica" w:hAnsi="Helvetica" w:cs="Helvetica"/>
-          <w:color w:val="333333"/>
-          <w:sz w:val="21"/>
-          <w:szCs w:val="21"/>
-          <w:shd w:val="clear" w:color="auto" w:fill="FFFFFF"/>
-        </w:rPr>
-        <w:t>, create a project and save it. Go to the root directory of the project and create folders named: “Code”, “Data”, “Figures” and “Tables.” Download the </w:t>
+        <w:t>Open your RStudio, create a project and save it. Go to the root directory of the project and create folders named: “Code”, “Data”, “Figures” and “Tables.” Download the </w:t>
       </w:r>
       <w:hyperlink r:id="rId7" w:history="1">
         <w:r>
@@ -279,29 +257,7 @@
           <w:szCs w:val="21"/>
           <w:lang w:eastAsia="zh-CN"/>
         </w:rPr>
-        <w:t xml:space="preserve">Write your own code to view the dataset and write 3-4 sentences about the structure of the data (how many variables are there, what </w:t>
-      </w:r>
-      <w:proofErr w:type="gramStart"/>
-      <w:r>
-        <w:rPr>
-          <w:rFonts w:ascii="Helvetica" w:eastAsia="Times New Roman" w:hAnsi="Helvetica" w:cs="Helvetica"/>
-          <w:color w:val="333333"/>
-          <w:sz w:val="21"/>
-          <w:szCs w:val="21"/>
-          <w:lang w:eastAsia="zh-CN"/>
-        </w:rPr>
-        <w:t>is the current type of each variable</w:t>
-      </w:r>
-      <w:proofErr w:type="gramEnd"/>
-      <w:r>
-        <w:rPr>
-          <w:rFonts w:ascii="Helvetica" w:eastAsia="Times New Roman" w:hAnsi="Helvetica" w:cs="Helvetica"/>
-          <w:color w:val="333333"/>
-          <w:sz w:val="21"/>
-          <w:szCs w:val="21"/>
-          <w:lang w:eastAsia="zh-CN"/>
-        </w:rPr>
-        <w:t xml:space="preserve"> and what the type should be, how many rows/observations, etc.).</w:t>
+        <w:t>Write your own code to view the dataset and write 3-4 sentences about the structure of the data (how many variables are there, what is the current type of each variable and what the type should be, how many rows/observations, etc.).</w:t>
       </w:r>
       <w:r>
         <w:rPr>
@@ -915,8 +871,8 @@
         </w:rPr>
         <w:lastRenderedPageBreak/>
         <w:drawing>
-          <wp:inline distT="0" distB="0" distL="0" distR="0" wp14:anchorId="641FF946" wp14:editId="67B2EAA5">
-            <wp:extent cx="4876800" cy="3657600"/>
+          <wp:inline distT="0" distB="0" distL="0" distR="0" wp14:anchorId="641FF946" wp14:editId="68A82B6B">
+            <wp:extent cx="4553611" cy="3657600"/>
             <wp:effectExtent l="0" t="0" r="0" b="0"/>
             <wp:docPr id="6" name="Picture 6"/>
             <wp:cNvGraphicFramePr>
@@ -926,11 +882,11 @@
               <a:graphicData uri="http://schemas.openxmlformats.org/drawingml/2006/picture">
                 <pic:pic xmlns:pic="http://schemas.openxmlformats.org/drawingml/2006/picture">
                   <pic:nvPicPr>
-                    <pic:cNvPr id="6" name="treat1.png"/>
+                    <pic:cNvPr id="6" name="Picture 6"/>
                     <pic:cNvPicPr/>
                   </pic:nvPicPr>
                   <pic:blipFill>
-                    <a:blip r:embed="rId9" cstate="print">
+                    <a:blip r:embed="rId9">
                       <a:extLst>
                         <a:ext uri="{28A0092B-C50C-407E-A947-70E740481C1C}">
                           <a14:useLocalDpi xmlns:a14="http://schemas.microsoft.com/office/drawing/2010/main" val="0"/>
@@ -944,7 +900,7 @@
                   <pic:spPr>
                     <a:xfrm>
                       <a:off x="0" y="0"/>
-                      <a:ext cx="4876800" cy="3657600"/>
+                      <a:ext cx="4553611" cy="3657600"/>
                     </a:xfrm>
                     <a:prstGeom prst="rect">
                       <a:avLst/>
@@ -1191,8 +1147,6 @@
         </w:rPr>
         <w:t xml:space="preserve"> is 0.18</w:t>
       </w:r>
-      <w:bookmarkStart w:id="0" w:name="_GoBack"/>
-      <w:bookmarkEnd w:id="0"/>
       <w:r>
         <w:rPr>
           <w:rFonts w:ascii="Helvetica" w:eastAsia="Times New Roman" w:hAnsi="Helvetica" w:cs="Helvetica"/>
@@ -1370,8 +1324,8 @@
           <w:noProof/>
         </w:rPr>
         <w:drawing>
-          <wp:inline distT="0" distB="0" distL="0" distR="0" wp14:anchorId="31A263B1" wp14:editId="7E5BF7B2">
-            <wp:extent cx="5943600" cy="4457699"/>
+          <wp:inline distT="0" distB="0" distL="0" distR="0" wp14:anchorId="31A263B1" wp14:editId="0FE6A736">
+            <wp:extent cx="5549713" cy="4457699"/>
             <wp:effectExtent l="0" t="0" r="0" b="635"/>
             <wp:docPr id="2" name="Picture 2"/>
             <wp:cNvGraphicFramePr>
@@ -1381,7 +1335,7 @@
               <a:graphicData uri="http://schemas.openxmlformats.org/drawingml/2006/picture">
                 <pic:pic xmlns:pic="http://schemas.openxmlformats.org/drawingml/2006/picture">
                   <pic:nvPicPr>
-                    <pic:cNvPr id="0" name="Picture 6" descr="Chart&#10;&#10;Description automatically generated"/>
+                    <pic:cNvPr id="2" name="Picture 2"/>
                     <pic:cNvPicPr>
                       <a:picLocks noChangeAspect="1" noChangeArrowheads="1"/>
                     </pic:cNvPicPr>
@@ -1401,7 +1355,7 @@
                   <pic:spPr bwMode="auto">
                     <a:xfrm>
                       <a:off x="0" y="0"/>
-                      <a:ext cx="5943600" cy="4457699"/>
+                      <a:ext cx="5549713" cy="4457699"/>
                     </a:xfrm>
                     <a:prstGeom prst="rect">
                       <a:avLst/>
@@ -1431,7 +1385,7 @@
 </file>
 
 <file path=word/endnotes.xml><?xml version="1.0" encoding="utf-8"?>
-<w:endnotes xmlns:wpc="http://schemas.microsoft.com/office/word/2010/wordprocessingCanvas" xmlns:cx="http://schemas.microsoft.com/office/drawing/2014/chartex" xmlns:cx1="http://schemas.microsoft.com/office/drawing/2015/9/8/chartex" xmlns:mc="http://schemas.openxmlformats.org/markup-compatibility/2006" xmlns:o="urn:schemas-microsoft-com:office:office" xmlns:r="http://schemas.openxmlformats.org/officeDocument/2006/relationships" xmlns:m="http://schemas.openxmlformats.org/officeDocument/2006/math" xmlns:v="urn:schemas-microsoft-com:vml" xmlns:wp14="http://schemas.microsoft.com/office/word/2010/wordprocessingDrawing" xmlns:wp="http://schemas.openxmlformats.org/drawingml/2006/wordprocessingDrawing" xmlns:w10="urn:schemas-microsoft-com:office:word" xmlns:w="http://schemas.openxmlformats.org/wordprocessingml/2006/main" xmlns:w14="http://schemas.microsoft.com/office/word/2010/wordml" xmlns:w15="http://schemas.microsoft.com/office/word/2012/wordml" xmlns:w16se="http://schemas.microsoft.com/office/word/2015/wordml/symex" xmlns:wpg="http://schemas.microsoft.com/office/word/2010/wordprocessingGroup" xmlns:wpi="http://schemas.microsoft.com/office/word/2010/wordprocessingInk" xmlns:wne="http://schemas.microsoft.com/office/word/2006/wordml" xmlns:wps="http://schemas.microsoft.com/office/word/2010/wordprocessingShape" mc:Ignorable="w14 w15 w16se wp14">
+<w:endnotes xmlns:wpc="http://schemas.microsoft.com/office/word/2010/wordprocessingCanvas" xmlns:cx="http://schemas.microsoft.com/office/drawing/2014/chartex" xmlns:cx1="http://schemas.microsoft.com/office/drawing/2015/9/8/chartex" xmlns:cx2="http://schemas.microsoft.com/office/drawing/2015/10/21/chartex" xmlns:cx3="http://schemas.microsoft.com/office/drawing/2016/5/9/chartex" xmlns:cx4="http://schemas.microsoft.com/office/drawing/2016/5/10/chartex" xmlns:cx5="http://schemas.microsoft.com/office/drawing/2016/5/11/chartex" xmlns:cx6="http://schemas.microsoft.com/office/drawing/2016/5/12/chartex" xmlns:cx7="http://schemas.microsoft.com/office/drawing/2016/5/13/chartex" xmlns:cx8="http://schemas.microsoft.com/office/drawing/2016/5/14/chartex" xmlns:mc="http://schemas.openxmlformats.org/markup-compatibility/2006" xmlns:aink="http://schemas.microsoft.com/office/drawing/2016/ink" xmlns:am3d="http://schemas.microsoft.com/office/drawing/2017/model3d" xmlns:o="urn:schemas-microsoft-com:office:office" xmlns:oel="http://schemas.microsoft.com/office/2019/extlst" xmlns:r="http://schemas.openxmlformats.org/officeDocument/2006/relationships" xmlns:m="http://schemas.openxmlformats.org/officeDocument/2006/math" xmlns:v="urn:schemas-microsoft-com:vml" xmlns:wp14="http://schemas.microsoft.com/office/word/2010/wordprocessingDrawing" xmlns:wp="http://schemas.openxmlformats.org/drawingml/2006/wordprocessingDrawing" xmlns:w10="urn:schemas-microsoft-com:office:word" xmlns:w="http://schemas.openxmlformats.org/wordprocessingml/2006/main" xmlns:w14="http://schemas.microsoft.com/office/word/2010/wordml" xmlns:w15="http://schemas.microsoft.com/office/word/2012/wordml" xmlns:w16cex="http://schemas.microsoft.com/office/word/2018/wordml/cex" xmlns:w16cid="http://schemas.microsoft.com/office/word/2016/wordml/cid" xmlns:w16="http://schemas.microsoft.com/office/word/2018/wordml" xmlns:w16du="http://schemas.microsoft.com/office/word/2023/wordml/word16du" xmlns:w16sdtdh="http://schemas.microsoft.com/office/word/2020/wordml/sdtdatahash" xmlns:w16se="http://schemas.microsoft.com/office/word/2015/wordml/symex" xmlns:wpg="http://schemas.microsoft.com/office/word/2010/wordprocessingGroup" xmlns:wpi="http://schemas.microsoft.com/office/word/2010/wordprocessingInk" xmlns:wne="http://schemas.microsoft.com/office/word/2006/wordml" xmlns:wps="http://schemas.microsoft.com/office/word/2010/wordprocessingShape" mc:Ignorable="w14 w15 w16se w16cid w16 w16cex w16sdtdh w16du wp14">
   <w:endnote w:type="separator" w:id="-1">
     <w:p>
       <w:r>
@@ -1450,7 +1404,7 @@
 </file>
 
 <file path=word/footnotes.xml><?xml version="1.0" encoding="utf-8"?>
-<w:footnotes xmlns:wpc="http://schemas.microsoft.com/office/word/2010/wordprocessingCanvas" xmlns:cx="http://schemas.microsoft.com/office/drawing/2014/chartex" xmlns:cx1="http://schemas.microsoft.com/office/drawing/2015/9/8/chartex" xmlns:mc="http://schemas.openxmlformats.org/markup-compatibility/2006" xmlns:o="urn:schemas-microsoft-com:office:office" xmlns:r="http://schemas.openxmlformats.org/officeDocument/2006/relationships" xmlns:m="http://schemas.openxmlformats.org/officeDocument/2006/math" xmlns:v="urn:schemas-microsoft-com:vml" xmlns:wp14="http://schemas.microsoft.com/office/word/2010/wordprocessingDrawing" xmlns:wp="http://schemas.openxmlformats.org/drawingml/2006/wordprocessingDrawing" xmlns:w10="urn:schemas-microsoft-com:office:word" xmlns:w="http://schemas.openxmlformats.org/wordprocessingml/2006/main" xmlns:w14="http://schemas.microsoft.com/office/word/2010/wordml" xmlns:w15="http://schemas.microsoft.com/office/word/2012/wordml" xmlns:w16se="http://schemas.microsoft.com/office/word/2015/wordml/symex" xmlns:wpg="http://schemas.microsoft.com/office/word/2010/wordprocessingGroup" xmlns:wpi="http://schemas.microsoft.com/office/word/2010/wordprocessingInk" xmlns:wne="http://schemas.microsoft.com/office/word/2006/wordml" xmlns:wps="http://schemas.microsoft.com/office/word/2010/wordprocessingShape" mc:Ignorable="w14 w15 w16se wp14">
+<w:footnotes xmlns:wpc="http://schemas.microsoft.com/office/word/2010/wordprocessingCanvas" xmlns:cx="http://schemas.microsoft.com/office/drawing/2014/chartex" xmlns:cx1="http://schemas.microsoft.com/office/drawing/2015/9/8/chartex" xmlns:cx2="http://schemas.microsoft.com/office/drawing/2015/10/21/chartex" xmlns:cx3="http://schemas.microsoft.com/office/drawing/2016/5/9/chartex" xmlns:cx4="http://schemas.microsoft.com/office/drawing/2016/5/10/chartex" xmlns:cx5="http://schemas.microsoft.com/office/drawing/2016/5/11/chartex" xmlns:cx6="http://schemas.microsoft.com/office/drawing/2016/5/12/chartex" xmlns:cx7="http://schemas.microsoft.com/office/drawing/2016/5/13/chartex" xmlns:cx8="http://schemas.microsoft.com/office/drawing/2016/5/14/chartex" xmlns:mc="http://schemas.openxmlformats.org/markup-compatibility/2006" xmlns:aink="http://schemas.microsoft.com/office/drawing/2016/ink" xmlns:am3d="http://schemas.microsoft.com/office/drawing/2017/model3d" xmlns:o="urn:schemas-microsoft-com:office:office" xmlns:oel="http://schemas.microsoft.com/office/2019/extlst" xmlns:r="http://schemas.openxmlformats.org/officeDocument/2006/relationships" xmlns:m="http://schemas.openxmlformats.org/officeDocument/2006/math" xmlns:v="urn:schemas-microsoft-com:vml" xmlns:wp14="http://schemas.microsoft.com/office/word/2010/wordprocessingDrawing" xmlns:wp="http://schemas.openxmlformats.org/drawingml/2006/wordprocessingDrawing" xmlns:w10="urn:schemas-microsoft-com:office:word" xmlns:w="http://schemas.openxmlformats.org/wordprocessingml/2006/main" xmlns:w14="http://schemas.microsoft.com/office/word/2010/wordml" xmlns:w15="http://schemas.microsoft.com/office/word/2012/wordml" xmlns:w16cex="http://schemas.microsoft.com/office/word/2018/wordml/cex" xmlns:w16cid="http://schemas.microsoft.com/office/word/2016/wordml/cid" xmlns:w16="http://schemas.microsoft.com/office/word/2018/wordml" xmlns:w16du="http://schemas.microsoft.com/office/word/2023/wordml/word16du" xmlns:w16sdtdh="http://schemas.microsoft.com/office/word/2020/wordml/sdtdatahash" xmlns:w16se="http://schemas.microsoft.com/office/word/2015/wordml/symex" xmlns:wpg="http://schemas.microsoft.com/office/word/2010/wordprocessingGroup" xmlns:wpi="http://schemas.microsoft.com/office/word/2010/wordprocessingInk" xmlns:wne="http://schemas.microsoft.com/office/word/2006/wordml" xmlns:wps="http://schemas.microsoft.com/office/word/2010/wordprocessingShape" mc:Ignorable="w14 w15 w16se w16cid w16 w16cex w16sdtdh w16du wp14">
   <w:footnote w:type="separator" w:id="-1">
     <w:p>
       <w:r>
@@ -1469,7 +1423,7 @@
 </file>
 
 <file path=word/header1.xml><?xml version="1.0" encoding="utf-8"?>
-<w:hdr xmlns:wpc="http://schemas.microsoft.com/office/word/2010/wordprocessingCanvas" xmlns:cx="http://schemas.microsoft.com/office/drawing/2014/chartex" xmlns:cx1="http://schemas.microsoft.com/office/drawing/2015/9/8/chartex" xmlns:mc="http://schemas.openxmlformats.org/markup-compatibility/2006" xmlns:o="urn:schemas-microsoft-com:office:office" xmlns:r="http://schemas.openxmlformats.org/officeDocument/2006/relationships" xmlns:m="http://schemas.openxmlformats.org/officeDocument/2006/math" xmlns:v="urn:schemas-microsoft-com:vml" xmlns:wp14="http://schemas.microsoft.com/office/word/2010/wordprocessingDrawing" xmlns:wp="http://schemas.openxmlformats.org/drawingml/2006/wordprocessingDrawing" xmlns:w10="urn:schemas-microsoft-com:office:word" xmlns:w="http://schemas.openxmlformats.org/wordprocessingml/2006/main" xmlns:w14="http://schemas.microsoft.com/office/word/2010/wordml" xmlns:w15="http://schemas.microsoft.com/office/word/2012/wordml" xmlns:w16se="http://schemas.microsoft.com/office/word/2015/wordml/symex" xmlns:wpg="http://schemas.microsoft.com/office/word/2010/wordprocessingGroup" xmlns:wpi="http://schemas.microsoft.com/office/word/2010/wordprocessingInk" xmlns:wne="http://schemas.microsoft.com/office/word/2006/wordml" xmlns:wps="http://schemas.microsoft.com/office/word/2010/wordprocessingShape" mc:Ignorable="w14 w15 w16se wp14">
+<w:hdr xmlns:wpc="http://schemas.microsoft.com/office/word/2010/wordprocessingCanvas" xmlns:cx="http://schemas.microsoft.com/office/drawing/2014/chartex" xmlns:cx1="http://schemas.microsoft.com/office/drawing/2015/9/8/chartex" xmlns:cx2="http://schemas.microsoft.com/office/drawing/2015/10/21/chartex" xmlns:cx3="http://schemas.microsoft.com/office/drawing/2016/5/9/chartex" xmlns:cx4="http://schemas.microsoft.com/office/drawing/2016/5/10/chartex" xmlns:cx5="http://schemas.microsoft.com/office/drawing/2016/5/11/chartex" xmlns:cx6="http://schemas.microsoft.com/office/drawing/2016/5/12/chartex" xmlns:cx7="http://schemas.microsoft.com/office/drawing/2016/5/13/chartex" xmlns:cx8="http://schemas.microsoft.com/office/drawing/2016/5/14/chartex" xmlns:mc="http://schemas.openxmlformats.org/markup-compatibility/2006" xmlns:aink="http://schemas.microsoft.com/office/drawing/2016/ink" xmlns:am3d="http://schemas.microsoft.com/office/drawing/2017/model3d" xmlns:o="urn:schemas-microsoft-com:office:office" xmlns:oel="http://schemas.microsoft.com/office/2019/extlst" xmlns:r="http://schemas.openxmlformats.org/officeDocument/2006/relationships" xmlns:m="http://schemas.openxmlformats.org/officeDocument/2006/math" xmlns:v="urn:schemas-microsoft-com:vml" xmlns:wp14="http://schemas.microsoft.com/office/word/2010/wordprocessingDrawing" xmlns:wp="http://schemas.openxmlformats.org/drawingml/2006/wordprocessingDrawing" xmlns:w10="urn:schemas-microsoft-com:office:word" xmlns:w="http://schemas.openxmlformats.org/wordprocessingml/2006/main" xmlns:w14="http://schemas.microsoft.com/office/word/2010/wordml" xmlns:w15="http://schemas.microsoft.com/office/word/2012/wordml" xmlns:w16cex="http://schemas.microsoft.com/office/word/2018/wordml/cex" xmlns:w16cid="http://schemas.microsoft.com/office/word/2016/wordml/cid" xmlns:w16="http://schemas.microsoft.com/office/word/2018/wordml" xmlns:w16du="http://schemas.microsoft.com/office/word/2023/wordml/word16du" xmlns:w16sdtdh="http://schemas.microsoft.com/office/word/2020/wordml/sdtdatahash" xmlns:w16se="http://schemas.microsoft.com/office/word/2015/wordml/symex" xmlns:wpg="http://schemas.microsoft.com/office/word/2010/wordprocessingGroup" xmlns:wpi="http://schemas.microsoft.com/office/word/2010/wordprocessingInk" xmlns:wne="http://schemas.microsoft.com/office/word/2006/wordml" xmlns:wps="http://schemas.microsoft.com/office/word/2010/wordprocessingShape" mc:Ignorable="w14 w15 w16se w16cid w16 w16cex w16sdtdh w16du wp14">
   <w:sdt>
     <w:sdtPr>
       <w:rPr>
@@ -1549,7 +1503,7 @@
 </file>
 
 <file path=word/numbering.xml><?xml version="1.0" encoding="utf-8"?>
-<w:numbering xmlns:wpc="http://schemas.microsoft.com/office/word/2010/wordprocessingCanvas" xmlns:cx="http://schemas.microsoft.com/office/drawing/2014/chartex" xmlns:cx1="http://schemas.microsoft.com/office/drawing/2015/9/8/chartex" xmlns:mc="http://schemas.openxmlformats.org/markup-compatibility/2006" xmlns:o="urn:schemas-microsoft-com:office:office" xmlns:r="http://schemas.openxmlformats.org/officeDocument/2006/relationships" xmlns:m="http://schemas.openxmlformats.org/officeDocument/2006/math" xmlns:v="urn:schemas-microsoft-com:vml" xmlns:wp14="http://schemas.microsoft.com/office/word/2010/wordprocessingDrawing" xmlns:wp="http://schemas.openxmlformats.org/drawingml/2006/wordprocessingDrawing" xmlns:w10="urn:schemas-microsoft-com:office:word" xmlns:w="http://schemas.openxmlformats.org/wordprocessingml/2006/main" xmlns:w14="http://schemas.microsoft.com/office/word/2010/wordml" xmlns:w15="http://schemas.microsoft.com/office/word/2012/wordml" xmlns:w16se="http://schemas.microsoft.com/office/word/2015/wordml/symex" xmlns:wpg="http://schemas.microsoft.com/office/word/2010/wordprocessingGroup" xmlns:wpi="http://schemas.microsoft.com/office/word/2010/wordprocessingInk" xmlns:wne="http://schemas.microsoft.com/office/word/2006/wordml" xmlns:wps="http://schemas.microsoft.com/office/word/2010/wordprocessingShape" mc:Ignorable="w14 w15 w16se wp14">
+<w:numbering xmlns:wpc="http://schemas.microsoft.com/office/word/2010/wordprocessingCanvas" xmlns:cx="http://schemas.microsoft.com/office/drawing/2014/chartex" xmlns:cx1="http://schemas.microsoft.com/office/drawing/2015/9/8/chartex" xmlns:cx2="http://schemas.microsoft.com/office/drawing/2015/10/21/chartex" xmlns:cx3="http://schemas.microsoft.com/office/drawing/2016/5/9/chartex" xmlns:cx4="http://schemas.microsoft.com/office/drawing/2016/5/10/chartex" xmlns:cx5="http://schemas.microsoft.com/office/drawing/2016/5/11/chartex" xmlns:cx6="http://schemas.microsoft.com/office/drawing/2016/5/12/chartex" xmlns:cx7="http://schemas.microsoft.com/office/drawing/2016/5/13/chartex" xmlns:cx8="http://schemas.microsoft.com/office/drawing/2016/5/14/chartex" xmlns:mc="http://schemas.openxmlformats.org/markup-compatibility/2006" xmlns:aink="http://schemas.microsoft.com/office/drawing/2016/ink" xmlns:am3d="http://schemas.microsoft.com/office/drawing/2017/model3d" xmlns:o="urn:schemas-microsoft-com:office:office" xmlns:oel="http://schemas.microsoft.com/office/2019/extlst" xmlns:r="http://schemas.openxmlformats.org/officeDocument/2006/relationships" xmlns:m="http://schemas.openxmlformats.org/officeDocument/2006/math" xmlns:v="urn:schemas-microsoft-com:vml" xmlns:wp14="http://schemas.microsoft.com/office/word/2010/wordprocessingDrawing" xmlns:wp="http://schemas.openxmlformats.org/drawingml/2006/wordprocessingDrawing" xmlns:w10="urn:schemas-microsoft-com:office:word" xmlns:w="http://schemas.openxmlformats.org/wordprocessingml/2006/main" xmlns:w14="http://schemas.microsoft.com/office/word/2010/wordml" xmlns:w15="http://schemas.microsoft.com/office/word/2012/wordml" xmlns:w16cex="http://schemas.microsoft.com/office/word/2018/wordml/cex" xmlns:w16cid="http://schemas.microsoft.com/office/word/2016/wordml/cid" xmlns:w16="http://schemas.microsoft.com/office/word/2018/wordml" xmlns:w16du="http://schemas.microsoft.com/office/word/2023/wordml/word16du" xmlns:w16sdtdh="http://schemas.microsoft.com/office/word/2020/wordml/sdtdatahash" xmlns:w16se="http://schemas.microsoft.com/office/word/2015/wordml/symex" xmlns:wpg="http://schemas.microsoft.com/office/word/2010/wordprocessingGroup" xmlns:wpi="http://schemas.microsoft.com/office/word/2010/wordprocessingInk" xmlns:wne="http://schemas.microsoft.com/office/word/2006/wordml" xmlns:wps="http://schemas.microsoft.com/office/word/2010/wordprocessingShape" mc:Ignorable="w14 w15 w16se w16cid w16 w16cex w16sdtdh w16du wp14">
   <w:abstractNum w:abstractNumId="0" w15:restartNumberingAfterBreak="0">
     <w:nsid w:val="44650F97"/>
     <w:multiLevelType w:val="hybridMultilevel"/>
@@ -1663,17 +1617,17 @@
       </w:rPr>
     </w:lvl>
   </w:abstractNum>
-  <w:num w:numId="1">
+  <w:num w:numId="1" w16cid:durableId="1590433107">
     <w:abstractNumId w:val="0"/>
   </w:num>
-  <w:num w:numId="2">
+  <w:num w:numId="2" w16cid:durableId="101580977">
     <w:abstractNumId w:val="0"/>
   </w:num>
 </w:numbering>
 </file>
 
 <file path=word/styles.xml><?xml version="1.0" encoding="utf-8"?>
-<w:styles xmlns:mc="http://schemas.openxmlformats.org/markup-compatibility/2006" xmlns:r="http://schemas.openxmlformats.org/officeDocument/2006/relationships" xmlns:w="http://schemas.openxmlformats.org/wordprocessingml/2006/main" xmlns:w14="http://schemas.microsoft.com/office/word/2010/wordml" xmlns:w15="http://schemas.microsoft.com/office/word/2012/wordml" xmlns:w16se="http://schemas.microsoft.com/office/word/2015/wordml/symex" mc:Ignorable="w14 w15 w16se">
+<w:styles xmlns:mc="http://schemas.openxmlformats.org/markup-compatibility/2006" xmlns:r="http://schemas.openxmlformats.org/officeDocument/2006/relationships" xmlns:w="http://schemas.openxmlformats.org/wordprocessingml/2006/main" xmlns:w14="http://schemas.microsoft.com/office/word/2010/wordml" xmlns:w15="http://schemas.microsoft.com/office/word/2012/wordml" xmlns:w16cex="http://schemas.microsoft.com/office/word/2018/wordml/cex" xmlns:w16cid="http://schemas.microsoft.com/office/word/2016/wordml/cid" xmlns:w16="http://schemas.microsoft.com/office/word/2018/wordml" xmlns:w16du="http://schemas.microsoft.com/office/word/2023/wordml/word16du" xmlns:w16sdtdh="http://schemas.microsoft.com/office/word/2020/wordml/sdtdatahash" xmlns:w16se="http://schemas.microsoft.com/office/word/2015/wordml/symex" mc:Ignorable="w14 w15 w16se w16cid w16 w16cex w16sdtdh w16du">
   <w:docDefaults>
     <w:rPrDefault>
       <w:rPr>
@@ -1689,7 +1643,7 @@
       </w:pPr>
     </w:pPrDefault>
   </w:docDefaults>
-  <w:latentStyles w:defLockedState="0" w:defUIPriority="99" w:defSemiHidden="0" w:defUnhideWhenUsed="0" w:defQFormat="0" w:count="371">
+  <w:latentStyles w:defLockedState="0" w:defUIPriority="99" w:defSemiHidden="0" w:defUnhideWhenUsed="0" w:defQFormat="0" w:count="376">
     <w:lsdException w:name="Normal" w:uiPriority="0" w:qFormat="1"/>
     <w:lsdException w:name="heading 1" w:uiPriority="9" w:qFormat="1"/>
     <w:lsdException w:name="heading 2" w:semiHidden="1" w:uiPriority="9" w:unhideWhenUsed="1" w:qFormat="1"/>
@@ -2061,6 +2015,11 @@
     <w:lsdException w:name="List Table 5 Dark Accent 6" w:uiPriority="50"/>
     <w:lsdException w:name="List Table 6 Colorful Accent 6" w:uiPriority="51"/>
     <w:lsdException w:name="List Table 7 Colorful Accent 6" w:uiPriority="52"/>
+    <w:lsdException w:name="Mention" w:semiHidden="1" w:unhideWhenUsed="1"/>
+    <w:lsdException w:name="Smart Hyperlink" w:semiHidden="1" w:unhideWhenUsed="1"/>
+    <w:lsdException w:name="Hashtag" w:semiHidden="1" w:unhideWhenUsed="1"/>
+    <w:lsdException w:name="Unresolved Mention" w:semiHidden="1" w:unhideWhenUsed="1"/>
+    <w:lsdException w:name="Smart Link" w:semiHidden="1" w:unhideWhenUsed="1"/>
   </w:latentStyles>
   <w:style w:type="paragraph" w:default="1" w:styleId="Normal">
     <w:name w:val="Normal"/>
@@ -2344,8 +2303,8 @@
       <w:contextualSpacing/>
     </w:pPr>
   </w:style>
-  <w:style w:type="character" w:customStyle="1" w:styleId="UnresolvedMention">
-    <w:name w:val="Unresolved Mention"/>
+  <w:style w:type="character" w:customStyle="1" w:styleId="UnresolvedMention1">
+    <w:name w:val="Unresolved Mention1"/>
     <w:basedOn w:val="DefaultParagraphFont"/>
     <w:uiPriority w:val="99"/>
     <w:semiHidden/>

</xml_diff>